<commit_message>
Agrego información de las MT
</commit_message>
<xml_diff>
--- a/Cuestionario Nº 1.docx
+++ b/Cuestionario Nº 1.docx
@@ -42,8 +42,502 @@
         <w:t>Metodologías más usadas actualmente en la industria del software.</w:t>
       </w:r>
     </w:p>
+    <w:tbl>
+      <w:tblPr>
+        <w:tblStyle w:val="Tablaconcuadrcula"/>
+        <w:tblW w:w="0" w:type="auto"/>
+        <w:tblLook w:val="04A0" w:firstRow="1" w:lastRow="0" w:firstColumn="1" w:lastColumn="0" w:noHBand="0" w:noVBand="1"/>
+      </w:tblPr>
+      <w:tblGrid>
+        <w:gridCol w:w="4508"/>
+        <w:gridCol w:w="4508"/>
+      </w:tblGrid>
+      <w:tr>
+        <w:tc>
+          <w:tcPr>
+            <w:tcW w:w="9016" w:type="dxa"/>
+            <w:gridSpan w:val="2"/>
+          </w:tcPr>
+          <w:p>
+            <w:pPr>
+              <w:jc w:val="center"/>
+              <w:rPr>
+                <w:rFonts w:ascii="Arial" w:hAnsi="Arial" w:cs="Arial"/>
+                <w:b/>
+                <w:sz w:val="24"/>
+              </w:rPr>
+            </w:pPr>
+            <w:r>
+              <w:rPr>
+                <w:rFonts w:ascii="Arial" w:hAnsi="Arial" w:cs="Arial"/>
+                <w:b/>
+                <w:sz w:val="24"/>
+              </w:rPr>
+              <w:t>Metodologías tradicionales</w:t>
+            </w:r>
+          </w:p>
+        </w:tc>
+      </w:tr>
+      <w:tr>
+        <w:tc>
+          <w:tcPr>
+            <w:tcW w:w="4508" w:type="dxa"/>
+          </w:tcPr>
+          <w:p>
+            <w:pPr>
+              <w:jc w:val="both"/>
+              <w:rPr>
+                <w:rFonts w:ascii="Arial" w:hAnsi="Arial" w:cs="Arial"/>
+                <w:sz w:val="24"/>
+              </w:rPr>
+            </w:pPr>
+            <w:r>
+              <w:rPr>
+                <w:rFonts w:ascii="Arial" w:hAnsi="Arial" w:cs="Arial"/>
+                <w:sz w:val="24"/>
+              </w:rPr>
+              <w:t xml:space="preserve">Rapid </w:t>
+            </w:r>
+            <w:proofErr w:type="spellStart"/>
+            <w:r>
+              <w:rPr>
+                <w:rFonts w:ascii="Arial" w:hAnsi="Arial" w:cs="Arial"/>
+                <w:sz w:val="24"/>
+              </w:rPr>
+              <w:t>Application</w:t>
+            </w:r>
+            <w:proofErr w:type="spellEnd"/>
+            <w:r>
+              <w:rPr>
+                <w:rFonts w:ascii="Arial" w:hAnsi="Arial" w:cs="Arial"/>
+                <w:sz w:val="24"/>
+              </w:rPr>
+              <w:t xml:space="preserve"> </w:t>
+            </w:r>
+            <w:proofErr w:type="spellStart"/>
+            <w:r>
+              <w:rPr>
+                <w:rFonts w:ascii="Arial" w:hAnsi="Arial" w:cs="Arial"/>
+                <w:sz w:val="24"/>
+              </w:rPr>
+              <w:t>Development</w:t>
+            </w:r>
+            <w:proofErr w:type="spellEnd"/>
+            <w:r>
+              <w:rPr>
+                <w:rFonts w:ascii="Arial" w:hAnsi="Arial" w:cs="Arial"/>
+                <w:sz w:val="24"/>
+              </w:rPr>
+              <w:t xml:space="preserve"> (RAD)</w:t>
+            </w:r>
+          </w:p>
+        </w:tc>
+        <w:tc>
+          <w:tcPr>
+            <w:tcW w:w="4508" w:type="dxa"/>
+          </w:tcPr>
+          <w:p>
+            <w:pPr>
+              <w:jc w:val="both"/>
+              <w:rPr>
+                <w:rFonts w:ascii="Arial" w:hAnsi="Arial" w:cs="Arial"/>
+                <w:sz w:val="24"/>
+              </w:rPr>
+            </w:pPr>
+            <w:r>
+              <w:rPr>
+                <w:rFonts w:ascii="Arial" w:hAnsi="Arial" w:cs="Arial"/>
+                <w:sz w:val="24"/>
+              </w:rPr>
+              <w:t>Su traducción</w:t>
+            </w:r>
+            <w:r>
+              <w:rPr>
+                <w:rFonts w:ascii="Arial" w:hAnsi="Arial" w:cs="Arial"/>
+                <w:sz w:val="24"/>
+              </w:rPr>
+              <w:t xml:space="preserve"> al español</w:t>
+            </w:r>
+            <w:r>
+              <w:rPr>
+                <w:rFonts w:ascii="Arial" w:hAnsi="Arial" w:cs="Arial"/>
+                <w:sz w:val="24"/>
+              </w:rPr>
+              <w:t>, desarrollo rápido de aplicaciones, presentado por James Martin en 1980. La metodología se concentra en una lista de tareas y una estructura basada en el desglose de las tareas orientada en la rapidez. Su propósito fue la de cubrir la necesidad de agilizar las entregas de aplicaciones.</w:t>
+            </w:r>
+          </w:p>
+        </w:tc>
+      </w:tr>
+      <w:tr>
+        <w:tc>
+          <w:tcPr>
+            <w:tcW w:w="4508" w:type="dxa"/>
+          </w:tcPr>
+          <w:p>
+            <w:pPr>
+              <w:jc w:val="both"/>
+              <w:rPr>
+                <w:rFonts w:ascii="Arial" w:hAnsi="Arial" w:cs="Arial"/>
+                <w:sz w:val="24"/>
+              </w:rPr>
+            </w:pPr>
+            <w:r>
+              <w:rPr>
+                <w:rFonts w:ascii="Arial" w:hAnsi="Arial" w:cs="Arial"/>
+                <w:sz w:val="24"/>
+              </w:rPr>
+              <w:t xml:space="preserve">Racional </w:t>
+            </w:r>
+            <w:proofErr w:type="spellStart"/>
+            <w:r>
+              <w:rPr>
+                <w:rFonts w:ascii="Arial" w:hAnsi="Arial" w:cs="Arial"/>
+                <w:sz w:val="24"/>
+              </w:rPr>
+              <w:t>Unified</w:t>
+            </w:r>
+            <w:proofErr w:type="spellEnd"/>
+            <w:r>
+              <w:rPr>
+                <w:rFonts w:ascii="Arial" w:hAnsi="Arial" w:cs="Arial"/>
+                <w:sz w:val="24"/>
+              </w:rPr>
+              <w:t xml:space="preserve"> </w:t>
+            </w:r>
+            <w:proofErr w:type="spellStart"/>
+            <w:r>
+              <w:rPr>
+                <w:rFonts w:ascii="Arial" w:hAnsi="Arial" w:cs="Arial"/>
+                <w:sz w:val="24"/>
+              </w:rPr>
+              <w:t>Process</w:t>
+            </w:r>
+            <w:proofErr w:type="spellEnd"/>
+            <w:r>
+              <w:rPr>
+                <w:rFonts w:ascii="Arial" w:hAnsi="Arial" w:cs="Arial"/>
+                <w:sz w:val="24"/>
+              </w:rPr>
+              <w:t xml:space="preserve"> (RUP)</w:t>
+            </w:r>
+          </w:p>
+        </w:tc>
+        <w:tc>
+          <w:tcPr>
+            <w:tcW w:w="4508" w:type="dxa"/>
+          </w:tcPr>
+          <w:p>
+            <w:pPr>
+              <w:jc w:val="both"/>
+              <w:rPr>
+                <w:rFonts w:ascii="Arial" w:hAnsi="Arial" w:cs="Arial"/>
+                <w:sz w:val="24"/>
+              </w:rPr>
+            </w:pPr>
+            <w:r>
+              <w:rPr>
+                <w:rFonts w:ascii="Arial" w:hAnsi="Arial" w:cs="Arial"/>
+                <w:sz w:val="24"/>
+              </w:rPr>
+              <w:t xml:space="preserve">Propuesta en 1998 por </w:t>
+            </w:r>
+            <w:proofErr w:type="spellStart"/>
+            <w:r>
+              <w:rPr>
+                <w:rFonts w:ascii="Arial" w:hAnsi="Arial" w:cs="Arial"/>
+                <w:sz w:val="24"/>
+              </w:rPr>
+              <w:t>Ivar</w:t>
+            </w:r>
+            <w:proofErr w:type="spellEnd"/>
+            <w:r>
+              <w:rPr>
+                <w:rFonts w:ascii="Arial" w:hAnsi="Arial" w:cs="Arial"/>
+                <w:sz w:val="24"/>
+              </w:rPr>
+              <w:t xml:space="preserve"> Jacobson, Grady </w:t>
+            </w:r>
+            <w:proofErr w:type="spellStart"/>
+            <w:r>
+              <w:rPr>
+                <w:rFonts w:ascii="Arial" w:hAnsi="Arial" w:cs="Arial"/>
+                <w:sz w:val="24"/>
+              </w:rPr>
+              <w:t>Booch</w:t>
+            </w:r>
+            <w:proofErr w:type="spellEnd"/>
+            <w:r>
+              <w:rPr>
+                <w:rFonts w:ascii="Arial" w:hAnsi="Arial" w:cs="Arial"/>
+                <w:sz w:val="24"/>
+              </w:rPr>
+              <w:t xml:space="preserve"> y James </w:t>
+            </w:r>
+            <w:proofErr w:type="spellStart"/>
+            <w:r>
+              <w:rPr>
+                <w:rFonts w:ascii="Arial" w:hAnsi="Arial" w:cs="Arial"/>
+                <w:sz w:val="24"/>
+              </w:rPr>
+              <w:t>Rumbaugh</w:t>
+            </w:r>
+            <w:proofErr w:type="spellEnd"/>
+            <w:r>
+              <w:rPr>
+                <w:rFonts w:ascii="Arial" w:hAnsi="Arial" w:cs="Arial"/>
+                <w:sz w:val="24"/>
+              </w:rPr>
+              <w:t>.</w:t>
+            </w:r>
+          </w:p>
+          <w:p>
+            <w:pPr>
+              <w:jc w:val="both"/>
+              <w:rPr>
+                <w:rFonts w:ascii="Arial" w:hAnsi="Arial" w:cs="Arial"/>
+                <w:sz w:val="24"/>
+              </w:rPr>
+            </w:pPr>
+            <w:r>
+              <w:rPr>
+                <w:rFonts w:ascii="Arial" w:hAnsi="Arial" w:cs="Arial"/>
+                <w:sz w:val="24"/>
+              </w:rPr>
+              <w:t>Metodología basada en los modelo</w:t>
+            </w:r>
+            <w:r>
+              <w:rPr>
+                <w:rFonts w:ascii="Arial" w:hAnsi="Arial" w:cs="Arial"/>
+                <w:sz w:val="24"/>
+              </w:rPr>
+              <w:t xml:space="preserve">s en Cascada y por Componentes. Esta metodología cuenta con algunas características que la hacen especial, como “casos de uso”, </w:t>
+            </w:r>
+            <w:r>
+              <w:rPr>
+                <w:rFonts w:ascii="Arial" w:hAnsi="Arial" w:cs="Arial"/>
+                <w:sz w:val="24"/>
+              </w:rPr>
+              <w:t>la</w:t>
+            </w:r>
+            <w:r>
+              <w:rPr>
+                <w:rFonts w:ascii="Arial" w:hAnsi="Arial" w:cs="Arial"/>
+                <w:sz w:val="24"/>
+              </w:rPr>
+              <w:t xml:space="preserve"> cual es la</w:t>
+            </w:r>
+            <w:r>
+              <w:rPr>
+                <w:rFonts w:ascii="Arial" w:hAnsi="Arial" w:cs="Arial"/>
+                <w:sz w:val="24"/>
+              </w:rPr>
+              <w:t xml:space="preserve"> descripción del servicio que el usuario requiere del sistema y la secuencia</w:t>
+            </w:r>
+            <w:r>
+              <w:rPr>
+                <w:rFonts w:ascii="Arial" w:hAnsi="Arial" w:cs="Arial"/>
+                <w:sz w:val="24"/>
+              </w:rPr>
+              <w:t xml:space="preserve"> de iteraciones usuario-sistema, además</w:t>
+            </w:r>
+            <w:r>
+              <w:rPr>
+                <w:rFonts w:ascii="Arial" w:hAnsi="Arial" w:cs="Arial"/>
+                <w:sz w:val="24"/>
+              </w:rPr>
+              <w:t xml:space="preserve"> se centra en la arquitectura, dicta pautas específicas para la constitución del equipo y las escalas de tiempo, es iterativa e incremental.</w:t>
+            </w:r>
+          </w:p>
+          <w:p>
+            <w:pPr>
+              <w:jc w:val="both"/>
+              <w:rPr>
+                <w:rFonts w:ascii="Arial" w:hAnsi="Arial" w:cs="Arial"/>
+                <w:sz w:val="24"/>
+              </w:rPr>
+            </w:pPr>
+            <w:r>
+              <w:rPr>
+                <w:rFonts w:ascii="Arial" w:hAnsi="Arial" w:cs="Arial"/>
+                <w:sz w:val="24"/>
+              </w:rPr>
+              <w:t xml:space="preserve">Es una de las </w:t>
+            </w:r>
+            <w:r>
+              <w:rPr>
+                <w:rFonts w:ascii="Arial" w:hAnsi="Arial" w:cs="Arial"/>
+                <w:sz w:val="24"/>
+              </w:rPr>
+              <w:t>más usadas para el análisis, desarrollo y documentación de sistemas orientados a objetos, muy aplicada en proyectos de gran complejidad y magnitud con apoyo de equipos expertos</w:t>
+            </w:r>
+            <w:r>
+              <w:rPr>
+                <w:rFonts w:ascii="Arial" w:hAnsi="Arial" w:cs="Arial"/>
+                <w:sz w:val="24"/>
+              </w:rPr>
+              <w:t>.</w:t>
+            </w:r>
+          </w:p>
+        </w:tc>
+      </w:tr>
+      <w:tr>
+        <w:tc>
+          <w:tcPr>
+            <w:tcW w:w="4508" w:type="dxa"/>
+          </w:tcPr>
+          <w:p>
+            <w:pPr>
+              <w:jc w:val="both"/>
+              <w:rPr>
+                <w:rFonts w:ascii="Arial" w:hAnsi="Arial" w:cs="Arial"/>
+                <w:sz w:val="24"/>
+              </w:rPr>
+            </w:pPr>
+            <w:r>
+              <w:rPr>
+                <w:rFonts w:ascii="Arial" w:hAnsi="Arial" w:cs="Arial"/>
+                <w:sz w:val="24"/>
+              </w:rPr>
+              <w:t xml:space="preserve">Microsoft </w:t>
+            </w:r>
+            <w:proofErr w:type="spellStart"/>
+            <w:r>
+              <w:rPr>
+                <w:rFonts w:ascii="Arial" w:hAnsi="Arial" w:cs="Arial"/>
+                <w:sz w:val="24"/>
+              </w:rPr>
+              <w:t>Solution</w:t>
+            </w:r>
+            <w:proofErr w:type="spellEnd"/>
+            <w:r>
+              <w:rPr>
+                <w:rFonts w:ascii="Arial" w:hAnsi="Arial" w:cs="Arial"/>
+                <w:sz w:val="24"/>
+              </w:rPr>
+              <w:t xml:space="preserve"> Framework (MSF)</w:t>
+            </w:r>
+          </w:p>
+        </w:tc>
+        <w:tc>
+          <w:tcPr>
+            <w:tcW w:w="4508" w:type="dxa"/>
+          </w:tcPr>
+          <w:p>
+            <w:pPr>
+              <w:jc w:val="both"/>
+              <w:rPr>
+                <w:rFonts w:ascii="Arial" w:hAnsi="Arial" w:cs="Arial"/>
+                <w:sz w:val="24"/>
+              </w:rPr>
+            </w:pPr>
+            <w:r>
+              <w:rPr>
+                <w:rFonts w:ascii="Arial" w:hAnsi="Arial" w:cs="Arial"/>
+                <w:sz w:val="24"/>
+              </w:rPr>
+              <w:t>Introducida</w:t>
+            </w:r>
+            <w:r>
+              <w:rPr>
+                <w:rFonts w:ascii="Arial" w:hAnsi="Arial" w:cs="Arial"/>
+                <w:sz w:val="24"/>
+              </w:rPr>
+              <w:t xml:space="preserve"> por primera vez en 1994 como un conjunto de las mejores prácticas (principios, modelos, disciplinas, conceptos y directrices) en los desarrollos de Software de Microsoft y Microsoft </w:t>
+            </w:r>
+            <w:proofErr w:type="spellStart"/>
+            <w:r>
+              <w:rPr>
+                <w:rFonts w:ascii="Arial" w:hAnsi="Arial" w:cs="Arial"/>
+                <w:sz w:val="24"/>
+              </w:rPr>
+              <w:t>Consulting</w:t>
+            </w:r>
+            <w:proofErr w:type="spellEnd"/>
+            <w:r>
+              <w:rPr>
+                <w:rFonts w:ascii="Arial" w:hAnsi="Arial" w:cs="Arial"/>
+                <w:sz w:val="24"/>
+              </w:rPr>
+              <w:t xml:space="preserve"> </w:t>
+            </w:r>
+            <w:proofErr w:type="spellStart"/>
+            <w:r>
+              <w:rPr>
+                <w:rFonts w:ascii="Arial" w:hAnsi="Arial" w:cs="Arial"/>
+                <w:sz w:val="24"/>
+              </w:rPr>
+              <w:t>Service</w:t>
+            </w:r>
+            <w:proofErr w:type="spellEnd"/>
+            <w:r>
+              <w:rPr>
+                <w:rFonts w:ascii="Arial" w:hAnsi="Arial" w:cs="Arial"/>
+                <w:sz w:val="24"/>
+              </w:rPr>
+              <w:t>. Es flexible, permite aplicar de manera individual e independiente cada uno de sus componentes, es escalable</w:t>
+            </w:r>
+            <w:r>
+              <w:rPr>
+                <w:rFonts w:ascii="Arial" w:hAnsi="Arial" w:cs="Arial"/>
+                <w:sz w:val="24"/>
+              </w:rPr>
+              <w:t xml:space="preserve"> según la magnitud del proyecto, además está</w:t>
+            </w:r>
+            <w:r>
+              <w:rPr>
+                <w:rFonts w:ascii="Arial" w:hAnsi="Arial" w:cs="Arial"/>
+                <w:sz w:val="24"/>
+              </w:rPr>
+              <w:t xml:space="preserve"> fundamentada en</w:t>
+            </w:r>
+            <w:r>
+              <w:rPr>
+                <w:rFonts w:ascii="Arial" w:hAnsi="Arial" w:cs="Arial"/>
+                <w:sz w:val="24"/>
+              </w:rPr>
+              <w:t xml:space="preserve"> los modelos espiral y cascada.</w:t>
+            </w:r>
+          </w:p>
+          <w:p>
+            <w:pPr>
+              <w:jc w:val="both"/>
+              <w:rPr>
+                <w:rFonts w:ascii="Arial" w:hAnsi="Arial" w:cs="Arial"/>
+                <w:sz w:val="24"/>
+              </w:rPr>
+            </w:pPr>
+            <w:r>
+              <w:rPr>
+                <w:rFonts w:ascii="Arial" w:hAnsi="Arial" w:cs="Arial"/>
+                <w:sz w:val="24"/>
+              </w:rPr>
+              <w:t xml:space="preserve">Profesa la aplicación de principios fundamentales tanto para una organización eficiente de trabajo, esquemas o modelos para la </w:t>
+            </w:r>
+            <w:r>
+              <w:rPr>
+                <w:rFonts w:ascii="Arial" w:hAnsi="Arial" w:cs="Arial"/>
+                <w:sz w:val="24"/>
+              </w:rPr>
+              <w:lastRenderedPageBreak/>
+              <w:t>organización de los equipos y disciplinas de gestión.</w:t>
+            </w:r>
+            <w:bookmarkStart w:id="0" w:name="_GoBack"/>
+            <w:bookmarkEnd w:id="0"/>
+          </w:p>
+        </w:tc>
+      </w:tr>
+    </w:tbl>
     <w:p>
       <w:pPr>
+        <w:rPr>
+          <w:rFonts w:ascii="Arial" w:hAnsi="Arial" w:cs="Arial"/>
+          <w:b/>
+          <w:sz w:val="24"/>
+        </w:rPr>
+      </w:pPr>
+    </w:p>
+    <w:p>
+      <w:pPr>
         <w:pStyle w:val="Prrafodelista"/>
         <w:rPr>
           <w:rFonts w:ascii="Arial" w:hAnsi="Arial" w:cs="Arial"/>
@@ -56,14 +550,7 @@
           <w:rFonts w:ascii="Arial" w:hAnsi="Arial" w:cs="Arial"/>
           <w:highlight w:val="yellow"/>
         </w:rPr>
-        <w:t xml:space="preserve">Información de: </w:t>
-      </w:r>
-      <w:r>
-        <w:rPr>
-          <w:rFonts w:ascii="Arial" w:hAnsi="Arial" w:cs="Arial"/>
-          <w:highlight w:val="yellow"/>
-        </w:rPr>
-        <w:t>Evolución de las Metodologías y Modelos utilizados en el Desarrollo de Software.</w:t>
+        <w:t>Información de: Evolución de las Metodologías y Modelos utilizados en el Desarrollo de Software.</w:t>
       </w:r>
     </w:p>
     <w:p>
@@ -143,7 +630,15 @@
           <w:i/>
           <w:sz w:val="24"/>
         </w:rPr>
-        <w:t>Develpoment</w:t>
+        <w:t>Develop</w:t>
+      </w:r>
+      <w:r>
+        <w:rPr>
+          <w:rFonts w:ascii="Arial" w:hAnsi="Arial" w:cs="Arial"/>
+          <w:i/>
+          <w:sz w:val="24"/>
+        </w:rPr>
+        <w:t>ment</w:t>
       </w:r>
       <w:proofErr w:type="spellEnd"/>
       <w:r>
@@ -280,42 +775,7 @@
           <w:rFonts w:ascii="Arial" w:hAnsi="Arial" w:cs="Arial"/>
           <w:sz w:val="24"/>
         </w:rPr>
-        <w:t>[Incluir definic</w:t>
-      </w:r>
-      <w:r>
-        <w:rPr>
-          <w:rFonts w:ascii="Arial" w:hAnsi="Arial" w:cs="Arial"/>
-          <w:sz w:val="24"/>
-        </w:rPr>
-        <w:t>i</w:t>
-      </w:r>
-      <w:r>
-        <w:rPr>
-          <w:rFonts w:ascii="Arial" w:hAnsi="Arial" w:cs="Arial"/>
-          <w:sz w:val="24"/>
-        </w:rPr>
-        <w:t>ón de metodologías</w:t>
-      </w:r>
-      <w:r>
-        <w:rPr>
-          <w:rFonts w:ascii="Arial" w:hAnsi="Arial" w:cs="Arial"/>
-          <w:sz w:val="24"/>
-        </w:rPr>
-        <w:t xml:space="preserve"> ágiles</w:t>
-      </w:r>
-      <w:r>
-        <w:rPr>
-          <w:rFonts w:ascii="Arial" w:hAnsi="Arial" w:cs="Arial"/>
-          <w:sz w:val="24"/>
-        </w:rPr>
-        <w:t>]</w:t>
-      </w:r>
-      <w:r>
-        <w:rPr>
-          <w:rFonts w:ascii="Arial" w:hAnsi="Arial" w:cs="Arial"/>
-          <w:sz w:val="24"/>
-        </w:rPr>
-        <w:t xml:space="preserve"> </w:t>
+        <w:t xml:space="preserve">[Incluir definición de metodologías ágiles] </w:t>
       </w:r>
     </w:p>
     <w:p>
@@ -407,14 +867,7 @@
           <w:rFonts w:ascii="Arial" w:hAnsi="Arial" w:cs="Arial"/>
           <w:highlight w:val="yellow"/>
         </w:rPr>
-        <w:t>Nota: se repiten 2 en esta sección</w:t>
-      </w:r>
-      <w:r>
-        <w:rPr>
-          <w:rFonts w:ascii="Arial" w:hAnsi="Arial" w:cs="Arial"/>
-          <w:highlight w:val="yellow"/>
-        </w:rPr>
-        <w:t xml:space="preserve"> (XP y RAD)</w:t>
+        <w:t>Nota: se repiten 2 en esta sección (XP y RAD)</w:t>
       </w:r>
     </w:p>
     <w:p>
@@ -466,6 +919,12 @@
           <w:highlight w:val="red"/>
         </w:rPr>
         <w:t>Por ultimo revisar bien la información y realizar el cuadro comparativo</w:t>
+      </w:r>
+      <w:r>
+        <w:rPr>
+          <w:rFonts w:ascii="Arial" w:hAnsi="Arial" w:cs="Arial"/>
+        </w:rPr>
+        <w:t xml:space="preserve"> </w:t>
       </w:r>
     </w:p>
     <w:p>
@@ -634,8 +1093,6 @@
           <w:rFonts w:ascii="Arial" w:hAnsi="Arial" w:cs="Arial"/>
         </w:rPr>
       </w:pPr>
-      <w:bookmarkStart w:id="0" w:name="_GoBack"/>
-      <w:bookmarkEnd w:id="0"/>
     </w:p>
     <w:p>
       <w:pPr>
@@ -1596,6 +2053,25 @@
       <w:u w:val="single"/>
     </w:rPr>
   </w:style>
+  <w:style w:type="table" w:styleId="Tablaconcuadrcula">
+    <w:name w:val="Table Grid"/>
+    <w:basedOn w:val="Tablanormal"/>
+    <w:uiPriority w:val="39"/>
+    <w:rsid w:val="00F62945"/>
+    <w:pPr>
+      <w:spacing w:after="0" w:line="240" w:lineRule="auto"/>
+    </w:pPr>
+    <w:tblPr>
+      <w:tblBorders>
+        <w:top w:val="single" w:sz="4" w:space="0" w:color="auto"/>
+        <w:left w:val="single" w:sz="4" w:space="0" w:color="auto"/>
+        <w:bottom w:val="single" w:sz="4" w:space="0" w:color="auto"/>
+        <w:right w:val="single" w:sz="4" w:space="0" w:color="auto"/>
+        <w:insideH w:val="single" w:sz="4" w:space="0" w:color="auto"/>
+        <w:insideV w:val="single" w:sz="4" w:space="0" w:color="auto"/>
+      </w:tblBorders>
+    </w:tblPr>
+  </w:style>
 </w:styles>
 </file>
 

</xml_diff>

<commit_message>
Anexo de más información MA, sujeto cambios
</commit_message>
<xml_diff>
--- a/Cuestionario Nº 1.docx
+++ b/Cuestionario Nº 1.docx
@@ -41,6 +41,33 @@
         </w:rPr>
         <w:t>Metodologías más usadas actualmente en la industria del software.</w:t>
       </w:r>
+    </w:p>
+    <w:p>
+      <w:pPr>
+        <w:pStyle w:val="Prrafodelista"/>
+        <w:rPr>
+          <w:rFonts w:ascii="Arial" w:hAnsi="Arial" w:cs="Arial"/>
+          <w:b/>
+          <w:sz w:val="24"/>
+        </w:rPr>
+      </w:pPr>
+      <w:r>
+        <w:rPr>
+          <w:rFonts w:ascii="Arial" w:hAnsi="Arial" w:cs="Arial"/>
+          <w:b/>
+          <w:sz w:val="24"/>
+        </w:rPr>
+        <w:t>Metodologías tradicionales.</w:t>
+      </w:r>
+    </w:p>
+    <w:p>
+      <w:pPr>
+        <w:pStyle w:val="Prrafodelista"/>
+        <w:rPr>
+          <w:rFonts w:ascii="Arial" w:hAnsi="Arial" w:cs="Arial"/>
+          <w:sz w:val="24"/>
+        </w:rPr>
+      </w:pPr>
     </w:p>
     <w:tbl>
       <w:tblPr>
@@ -435,14 +462,7 @@
                 <w:rFonts w:ascii="Arial" w:hAnsi="Arial" w:cs="Arial"/>
                 <w:sz w:val="24"/>
               </w:rPr>
-              <w:t>Introducida</w:t>
-            </w:r>
-            <w:r>
-              <w:rPr>
-                <w:rFonts w:ascii="Arial" w:hAnsi="Arial" w:cs="Arial"/>
-                <w:sz w:val="24"/>
-              </w:rPr>
-              <w:t xml:space="preserve"> por primera vez en 1994 como un conjunto de las mejores prácticas (principios, modelos, disciplinas, conceptos y directrices) en los desarrollos de Software de Microsoft y Microsoft </w:t>
+              <w:t xml:space="preserve">Introducida por primera vez en 1994 como un conjunto de las mejores prácticas (principios, modelos, disciplinas, conceptos y directrices) en los desarrollos de Software de Microsoft y Microsoft </w:t>
             </w:r>
             <w:proofErr w:type="spellStart"/>
             <w:r>
@@ -511,7 +531,7 @@
                 <w:rFonts w:ascii="Arial" w:hAnsi="Arial" w:cs="Arial"/>
                 <w:sz w:val="24"/>
               </w:rPr>
-              <w:t xml:space="preserve">Profesa la aplicación de principios fundamentales tanto para una organización eficiente de trabajo, esquemas o modelos para la </w:t>
+              <w:t xml:space="preserve">Profesa la aplicación de principios fundamentales tanto para una organización eficiente de trabajo, </w:t>
             </w:r>
             <w:r>
               <w:rPr>
@@ -519,10 +539,8 @@
                 <w:sz w:val="24"/>
               </w:rPr>
               <w:lastRenderedPageBreak/>
-              <w:t>organización de los equipos y disciplinas de gestión.</w:t>
-            </w:r>
-            <w:bookmarkStart w:id="0" w:name="_GoBack"/>
-            <w:bookmarkEnd w:id="0"/>
+              <w:t>esquemas o modelos para la organización de los equipos y disciplinas de gestión.</w:t>
+            </w:r>
           </w:p>
         </w:tc>
       </w:tr>
@@ -751,16 +769,28 @@
         <w:ind w:left="708"/>
         <w:rPr>
           <w:rFonts w:ascii="Arial" w:hAnsi="Arial" w:cs="Arial"/>
-          <w:sz w:val="24"/>
-        </w:rPr>
-      </w:pPr>
-      <w:r>
-        <w:rPr>
-          <w:rFonts w:ascii="Arial" w:hAnsi="Arial" w:cs="Arial"/>
+          <w:b/>
+          <w:sz w:val="24"/>
+        </w:rPr>
+      </w:pPr>
+      <w:r>
+        <w:rPr>
+          <w:rFonts w:ascii="Arial" w:hAnsi="Arial" w:cs="Arial"/>
+          <w:b/>
           <w:sz w:val="24"/>
         </w:rPr>
         <w:t>Metodologías ágiles</w:t>
       </w:r>
+      <w:r>
+        <w:rPr>
+          <w:rFonts w:ascii="Arial" w:hAnsi="Arial" w:cs="Arial"/>
+          <w:b/>
+          <w:sz w:val="24"/>
+        </w:rPr>
+        <w:t>.</w:t>
+      </w:r>
+      <w:bookmarkStart w:id="0" w:name="_GoBack"/>
+      <w:bookmarkEnd w:id="0"/>
     </w:p>
     <w:p>
       <w:pPr>
@@ -777,6 +807,243 @@
         </w:rPr>
         <w:t xml:space="preserve">[Incluir definición de metodologías ágiles] </w:t>
       </w:r>
+    </w:p>
+    <w:tbl>
+      <w:tblPr>
+        <w:tblStyle w:val="Tablaconcuadrcula"/>
+        <w:tblW w:w="0" w:type="auto"/>
+        <w:tblLook w:val="04A0" w:firstRow="1" w:lastRow="0" w:firstColumn="1" w:lastColumn="0" w:noHBand="0" w:noVBand="1"/>
+      </w:tblPr>
+      <w:tblGrid>
+        <w:gridCol w:w="4508"/>
+        <w:gridCol w:w="4508"/>
+      </w:tblGrid>
+      <w:tr>
+        <w:tc>
+          <w:tcPr>
+            <w:tcW w:w="9016" w:type="dxa"/>
+            <w:gridSpan w:val="2"/>
+          </w:tcPr>
+          <w:p>
+            <w:pPr>
+              <w:jc w:val="center"/>
+              <w:rPr>
+                <w:rFonts w:ascii="Arial" w:hAnsi="Arial" w:cs="Arial"/>
+                <w:sz w:val="24"/>
+              </w:rPr>
+            </w:pPr>
+            <w:r>
+              <w:rPr>
+                <w:rFonts w:ascii="Arial" w:hAnsi="Arial" w:cs="Arial"/>
+                <w:sz w:val="24"/>
+              </w:rPr>
+              <w:t>Metodologías ágiles</w:t>
+            </w:r>
+          </w:p>
+        </w:tc>
+      </w:tr>
+      <w:tr>
+        <w:tc>
+          <w:tcPr>
+            <w:tcW w:w="4508" w:type="dxa"/>
+          </w:tcPr>
+          <w:p>
+            <w:pPr>
+              <w:rPr>
+                <w:rFonts w:ascii="Arial" w:hAnsi="Arial" w:cs="Arial"/>
+                <w:sz w:val="24"/>
+              </w:rPr>
+            </w:pPr>
+            <w:r>
+              <w:rPr>
+                <w:rFonts w:ascii="Arial" w:hAnsi="Arial" w:cs="Arial"/>
+                <w:sz w:val="24"/>
+              </w:rPr>
+              <w:t xml:space="preserve">Extreme </w:t>
+            </w:r>
+            <w:proofErr w:type="spellStart"/>
+            <w:r>
+              <w:rPr>
+                <w:rFonts w:ascii="Arial" w:hAnsi="Arial" w:cs="Arial"/>
+                <w:sz w:val="24"/>
+              </w:rPr>
+              <w:t>Programming</w:t>
+            </w:r>
+            <w:proofErr w:type="spellEnd"/>
+            <w:r>
+              <w:rPr>
+                <w:rFonts w:ascii="Arial" w:hAnsi="Arial" w:cs="Arial"/>
+                <w:sz w:val="24"/>
+              </w:rPr>
+              <w:t xml:space="preserve"> (XP)</w:t>
+            </w:r>
+          </w:p>
+        </w:tc>
+        <w:tc>
+          <w:tcPr>
+            <w:tcW w:w="4508" w:type="dxa"/>
+          </w:tcPr>
+          <w:p>
+            <w:pPr>
+              <w:jc w:val="both"/>
+              <w:rPr>
+                <w:rFonts w:ascii="Arial" w:hAnsi="Arial" w:cs="Arial"/>
+                <w:sz w:val="24"/>
+              </w:rPr>
+            </w:pPr>
+            <w:r>
+              <w:rPr>
+                <w:rFonts w:ascii="Arial" w:hAnsi="Arial" w:cs="Arial"/>
+                <w:sz w:val="24"/>
+              </w:rPr>
+              <w:t>Busca</w:t>
+            </w:r>
+            <w:r>
+              <w:rPr>
+                <w:rFonts w:ascii="Arial" w:hAnsi="Arial" w:cs="Arial"/>
+                <w:sz w:val="24"/>
+              </w:rPr>
+              <w:t xml:space="preserve"> guiar a equipos de desarrollo de software pequeños, entre dos y diez desarrolladores, en ambientes de requerimientos imprecisos o cambiantes.</w:t>
+            </w:r>
+            <w:r>
+              <w:rPr>
+                <w:rFonts w:ascii="Arial" w:hAnsi="Arial" w:cs="Arial"/>
+                <w:sz w:val="24"/>
+              </w:rPr>
+              <w:t xml:space="preserve"> Consta con 5 valores que fundamentan a sus principios: Comunicación, Retroalimentación, Simplicidad, Respeto y Coraje</w:t>
+            </w:r>
+            <w:r>
+              <w:rPr>
+                <w:rFonts w:ascii="Arial" w:hAnsi="Arial" w:cs="Arial"/>
+                <w:sz w:val="24"/>
+              </w:rPr>
+              <w:t>. Gracias estos valores y fundamentos es que se derivan las distintas “actividades XP” como son, el diseño más simple posible, aceptar cambios que mejoren la estructura del sistema, etc.</w:t>
+            </w:r>
+          </w:p>
+        </w:tc>
+      </w:tr>
+      <w:tr>
+        <w:tc>
+          <w:tcPr>
+            <w:tcW w:w="4508" w:type="dxa"/>
+          </w:tcPr>
+          <w:p>
+            <w:pPr>
+              <w:rPr>
+                <w:rFonts w:ascii="Arial" w:hAnsi="Arial" w:cs="Arial"/>
+                <w:sz w:val="24"/>
+              </w:rPr>
+            </w:pPr>
+            <w:proofErr w:type="spellStart"/>
+            <w:r>
+              <w:rPr>
+                <w:rFonts w:ascii="Arial" w:hAnsi="Arial" w:cs="Arial"/>
+                <w:sz w:val="24"/>
+              </w:rPr>
+              <w:t>Scrum</w:t>
+            </w:r>
+            <w:proofErr w:type="spellEnd"/>
+          </w:p>
+        </w:tc>
+        <w:tc>
+          <w:tcPr>
+            <w:tcW w:w="4508" w:type="dxa"/>
+          </w:tcPr>
+          <w:p>
+            <w:pPr>
+              <w:rPr>
+                <w:rFonts w:ascii="Arial" w:hAnsi="Arial" w:cs="Arial"/>
+                <w:sz w:val="24"/>
+              </w:rPr>
+            </w:pPr>
+            <w:r>
+              <w:rPr>
+                <w:rFonts w:ascii="Arial" w:hAnsi="Arial" w:cs="Arial"/>
+                <w:sz w:val="24"/>
+              </w:rPr>
+              <w:t xml:space="preserve">Utiliza un enfoque incremental que se basa en la teoría del control empírico. Los equipos que trabajan con este tipo de metodología son catalogados como auto gestionados, multifuncionales y trabajan en iteraciones </w:t>
+            </w:r>
+          </w:p>
+        </w:tc>
+      </w:tr>
+      <w:tr>
+        <w:tc>
+          <w:tcPr>
+            <w:tcW w:w="4508" w:type="dxa"/>
+          </w:tcPr>
+          <w:p>
+            <w:pPr>
+              <w:rPr>
+                <w:rFonts w:ascii="Arial" w:hAnsi="Arial" w:cs="Arial"/>
+                <w:sz w:val="24"/>
+              </w:rPr>
+            </w:pPr>
+            <w:r>
+              <w:rPr>
+                <w:rFonts w:ascii="Arial" w:hAnsi="Arial" w:cs="Arial"/>
+                <w:sz w:val="24"/>
+              </w:rPr>
+              <w:t>Transformación Digital Ágil</w:t>
+            </w:r>
+          </w:p>
+        </w:tc>
+        <w:tc>
+          <w:tcPr>
+            <w:tcW w:w="4508" w:type="dxa"/>
+          </w:tcPr>
+          <w:p>
+            <w:pPr>
+              <w:rPr>
+                <w:rFonts w:ascii="Arial" w:hAnsi="Arial" w:cs="Arial"/>
+                <w:sz w:val="24"/>
+              </w:rPr>
+            </w:pPr>
+          </w:p>
+        </w:tc>
+      </w:tr>
+      <w:tr>
+        <w:tc>
+          <w:tcPr>
+            <w:tcW w:w="4508" w:type="dxa"/>
+          </w:tcPr>
+          <w:p>
+            <w:pPr>
+              <w:rPr>
+                <w:rFonts w:ascii="Arial" w:hAnsi="Arial" w:cs="Arial"/>
+                <w:sz w:val="24"/>
+              </w:rPr>
+            </w:pPr>
+            <w:r>
+              <w:rPr>
+                <w:rFonts w:ascii="Arial" w:hAnsi="Arial" w:cs="Arial"/>
+                <w:sz w:val="24"/>
+              </w:rPr>
+              <w:t>Metodología Espiral</w:t>
+            </w:r>
+          </w:p>
+        </w:tc>
+        <w:tc>
+          <w:tcPr>
+            <w:tcW w:w="4508" w:type="dxa"/>
+          </w:tcPr>
+          <w:p>
+            <w:pPr>
+              <w:rPr>
+                <w:rFonts w:ascii="Arial" w:hAnsi="Arial" w:cs="Arial"/>
+                <w:sz w:val="24"/>
+              </w:rPr>
+            </w:pPr>
+          </w:p>
+        </w:tc>
+      </w:tr>
+    </w:tbl>
+    <w:p>
+      <w:pPr>
+        <w:rPr>
+          <w:rFonts w:ascii="Arial" w:hAnsi="Arial" w:cs="Arial"/>
+          <w:sz w:val="24"/>
+        </w:rPr>
+      </w:pPr>
     </w:p>
     <w:p>
       <w:pPr>
@@ -939,6 +1206,7 @@
         <w:rPr>
           <w:rFonts w:ascii="Arial" w:hAnsi="Arial" w:cs="Arial"/>
         </w:rPr>
+        <w:lastRenderedPageBreak/>
         <w:t>Bibliografia</w:t>
       </w:r>
       <w:proofErr w:type="spellEnd"/>

</xml_diff>

<commit_message>
revision de los contenidos
</commit_message>
<xml_diff>
--- a/Cuestionario Nº 1.docx
+++ b/Cuestionario Nº 1.docx
@@ -51,23 +51,107 @@
           <w:sz w:val="24"/>
         </w:rPr>
       </w:pPr>
-      <w:r>
-        <w:rPr>
-          <w:rFonts w:ascii="Arial" w:hAnsi="Arial" w:cs="Arial"/>
-          <w:b/>
-          <w:sz w:val="24"/>
-        </w:rPr>
-        <w:t>Metodologías tradicionales.</w:t>
-      </w:r>
     </w:p>
     <w:p>
       <w:pPr>
         <w:pStyle w:val="Prrafodelista"/>
         <w:rPr>
           <w:rFonts w:ascii="Arial" w:hAnsi="Arial" w:cs="Arial"/>
-          <w:sz w:val="24"/>
-        </w:rPr>
-      </w:pPr>
+          <w:b/>
+          <w:sz w:val="24"/>
+        </w:rPr>
+      </w:pPr>
+      <w:r>
+        <w:rPr>
+          <w:rFonts w:ascii="Arial" w:hAnsi="Arial" w:cs="Arial"/>
+          <w:b/>
+          <w:sz w:val="24"/>
+        </w:rPr>
+        <w:t>Metodologías tradicionales.</w:t>
+      </w:r>
+    </w:p>
+    <w:p>
+      <w:pPr>
+        <w:pStyle w:val="Prrafodelista"/>
+        <w:spacing w:line="360" w:lineRule="auto"/>
+        <w:jc w:val="both"/>
+        <w:rPr>
+          <w:rFonts w:ascii="Arial" w:hAnsi="Arial" w:cs="Arial"/>
+          <w:sz w:val="24"/>
+        </w:rPr>
+      </w:pPr>
+      <w:r>
+        <w:rPr>
+          <w:rFonts w:ascii="Arial" w:hAnsi="Arial" w:cs="Arial"/>
+          <w:sz w:val="24"/>
+        </w:rPr>
+        <w:t>Inicialmente, el desarrollo de software era totalmente manual, existía una fuerte necesidad de mejorar los procesos y lograr las metas deseadas, el diseño y las bases de las metodologías existentes en otras áreas debían ser importadas y adaptadas para el desarrollo de software. Esta nueva fase de adaptación consistió en un desarrollo dividido en fases sucesivas, que en cierta medida mejoraron la demanda subyacente en el sector del software.</w:t>
+      </w:r>
+    </w:p>
+    <w:p>
+      <w:pPr>
+        <w:pStyle w:val="Prrafodelista"/>
+        <w:spacing w:line="360" w:lineRule="auto"/>
+        <w:jc w:val="both"/>
+        <w:rPr>
+          <w:rFonts w:ascii="Arial" w:hAnsi="Arial" w:cs="Arial"/>
+          <w:sz w:val="24"/>
+        </w:rPr>
+      </w:pPr>
+    </w:p>
+    <w:p>
+      <w:pPr>
+        <w:pStyle w:val="Prrafodelista"/>
+        <w:spacing w:line="360" w:lineRule="auto"/>
+        <w:jc w:val="both"/>
+        <w:rPr>
+          <w:rFonts w:ascii="Arial" w:hAnsi="Arial" w:cs="Arial"/>
+          <w:sz w:val="24"/>
+        </w:rPr>
+      </w:pPr>
+      <w:r>
+        <w:rPr>
+          <w:rFonts w:ascii="Arial" w:hAnsi="Arial" w:cs="Arial"/>
+          <w:sz w:val="24"/>
+        </w:rPr>
+        <w:t xml:space="preserve">Según Pérez (2011) imponen una planificación rígida y meticulosa del proyecto, soportada por herramientas y una carga de trabajo pesada en planificación, diseño y documentación, en un afán por hacer al desarrollo predecible dentro de un marco de temporalidad y costo; recordando que derivan de solventar los problemas de la crisis del software vivida décadas atrás. </w:t>
+      </w:r>
+    </w:p>
+    <w:p>
+      <w:pPr>
+        <w:pStyle w:val="Prrafodelista"/>
+        <w:spacing w:line="360" w:lineRule="auto"/>
+        <w:jc w:val="both"/>
+        <w:rPr>
+          <w:rFonts w:ascii="Arial" w:hAnsi="Arial" w:cs="Arial"/>
+          <w:sz w:val="24"/>
+        </w:rPr>
+      </w:pPr>
+    </w:p>
+    <w:p>
+      <w:pPr>
+        <w:pStyle w:val="Prrafodelista"/>
+        <w:spacing w:line="360" w:lineRule="auto"/>
+        <w:jc w:val="both"/>
+        <w:rPr>
+          <w:rFonts w:ascii="Arial" w:hAnsi="Arial" w:cs="Arial"/>
+          <w:sz w:val="24"/>
+        </w:rPr>
+      </w:pPr>
+      <w:r>
+        <w:rPr>
+          <w:rFonts w:ascii="Arial" w:hAnsi="Arial" w:cs="Arial"/>
+          <w:sz w:val="24"/>
+        </w:rPr>
+        <w:t>Sin embargo una des</w:t>
+      </w:r>
+      <w:r>
+        <w:rPr>
+          <w:rFonts w:ascii="Arial" w:hAnsi="Arial" w:cs="Arial"/>
+          <w:sz w:val="24"/>
+        </w:rPr>
+        <w:t>ventaja importante de este enfoque es el alto costo de implementar el cambio y no proporciona una buena solución para proyectos con entornos volátiles.</w:t>
+      </w:r>
     </w:p>
     <w:tbl>
       <w:tblPr>
@@ -100,7 +184,17 @@
                 <w:b/>
                 <w:sz w:val="24"/>
               </w:rPr>
-              <w:t>Metodologías tradicionales</w:t>
+              <w:t>Metodologías tra</w:t>
+            </w:r>
+            <w:bookmarkStart w:id="0" w:name="_GoBack"/>
+            <w:bookmarkEnd w:id="0"/>
+            <w:r>
+              <w:rPr>
+                <w:rFonts w:ascii="Arial" w:hAnsi="Arial" w:cs="Arial"/>
+                <w:b/>
+                <w:sz w:val="24"/>
+              </w:rPr>
+              <w:t>dicionales</w:t>
             </w:r>
           </w:p>
         </w:tc>
@@ -365,7 +459,15 @@
                 <w:rFonts w:ascii="Arial" w:hAnsi="Arial" w:cs="Arial"/>
                 <w:sz w:val="24"/>
               </w:rPr>
-              <w:t xml:space="preserve"> de iteraciones usuario-sistema, además</w:t>
+              <w:t xml:space="preserve"> de </w:t>
+            </w:r>
+            <w:r>
+              <w:rPr>
+                <w:rFonts w:ascii="Arial" w:hAnsi="Arial" w:cs="Arial"/>
+                <w:sz w:val="24"/>
+              </w:rPr>
+              <w:lastRenderedPageBreak/>
+              <w:t>iteraciones usuario-sistema, además</w:t>
             </w:r>
             <w:r>
               <w:rPr>
@@ -425,6 +527,7 @@
                 <w:rFonts w:ascii="Arial" w:hAnsi="Arial" w:cs="Arial"/>
                 <w:sz w:val="24"/>
               </w:rPr>
+              <w:lastRenderedPageBreak/>
               <w:t xml:space="preserve">Microsoft </w:t>
             </w:r>
             <w:proofErr w:type="spellStart"/>
@@ -531,15 +634,7 @@
                 <w:rFonts w:ascii="Arial" w:hAnsi="Arial" w:cs="Arial"/>
                 <w:sz w:val="24"/>
               </w:rPr>
-              <w:t xml:space="preserve">Profesa la aplicación de principios fundamentales tanto para una organización eficiente de trabajo, </w:t>
-            </w:r>
-            <w:r>
-              <w:rPr>
-                <w:rFonts w:ascii="Arial" w:hAnsi="Arial" w:cs="Arial"/>
-                <w:sz w:val="24"/>
-              </w:rPr>
-              <w:lastRenderedPageBreak/>
-              <w:t>esquemas o modelos para la organización de los equipos y disciplinas de gestión.</w:t>
+              <w:t>Profesa la aplicación de principios fundamentales tanto para una organización eficiente de trabajo, esquemas o modelos para la organización de los equipos y disciplinas de gestión.</w:t>
             </w:r>
           </w:p>
         </w:tc>
@@ -547,16 +642,16 @@
     </w:tbl>
     <w:p>
       <w:pPr>
-        <w:rPr>
-          <w:rFonts w:ascii="Arial" w:hAnsi="Arial" w:cs="Arial"/>
-          <w:b/>
-          <w:sz w:val="24"/>
+        <w:ind w:left="708"/>
+        <w:rPr>
+          <w:rFonts w:ascii="Arial" w:hAnsi="Arial" w:cs="Arial"/>
         </w:rPr>
       </w:pPr>
     </w:p>
     <w:p>
       <w:pPr>
-        <w:pStyle w:val="Prrafodelista"/>
+        <w:spacing w:line="360" w:lineRule="auto"/>
+        <w:ind w:left="708"/>
         <w:rPr>
           <w:rFonts w:ascii="Arial" w:hAnsi="Arial" w:cs="Arial"/>
           <w:b/>
@@ -566,246 +661,136 @@
       <w:r>
         <w:rPr>
           <w:rFonts w:ascii="Arial" w:hAnsi="Arial" w:cs="Arial"/>
-          <w:highlight w:val="yellow"/>
-        </w:rPr>
-        <w:t>Información de: Evolución de las Metodologías y Modelos utilizados en el Desarrollo de Software.</w:t>
+          <w:b/>
+          <w:sz w:val="24"/>
+        </w:rPr>
+        <w:t>Metodologías ágiles</w:t>
+      </w:r>
+      <w:r>
+        <w:rPr>
+          <w:rFonts w:ascii="Arial" w:hAnsi="Arial" w:cs="Arial"/>
+          <w:b/>
+          <w:sz w:val="24"/>
+        </w:rPr>
+        <w:t>.</w:t>
       </w:r>
     </w:p>
     <w:p>
       <w:pPr>
-        <w:pStyle w:val="Prrafodelista"/>
-        <w:rPr>
-          <w:rFonts w:ascii="Arial" w:hAnsi="Arial" w:cs="Arial"/>
-          <w:sz w:val="24"/>
-        </w:rPr>
-      </w:pPr>
-      <w:r>
-        <w:rPr>
-          <w:rFonts w:ascii="Arial" w:hAnsi="Arial" w:cs="Arial"/>
-          <w:sz w:val="24"/>
-        </w:rPr>
-        <w:t>Metodologías tradicionales</w:t>
+        <w:spacing w:line="360" w:lineRule="auto"/>
+        <w:ind w:left="708"/>
+        <w:rPr>
+          <w:rFonts w:ascii="Arial" w:hAnsi="Arial" w:cs="Arial"/>
+          <w:b/>
+          <w:sz w:val="24"/>
+        </w:rPr>
+      </w:pPr>
+      <w:r>
+        <w:rPr>
+          <w:rFonts w:ascii="Arial" w:hAnsi="Arial" w:cs="Arial"/>
+          <w:sz w:val="24"/>
+        </w:rPr>
+        <w:t>Al implementar metodologías clásicas</w:t>
+      </w:r>
+      <w:r>
+        <w:rPr>
+          <w:rFonts w:ascii="Arial" w:hAnsi="Arial" w:cs="Arial"/>
+          <w:sz w:val="24"/>
+        </w:rPr>
+        <w:t xml:space="preserve"> o tradicionales</w:t>
+      </w:r>
+      <w:r>
+        <w:rPr>
+          <w:rFonts w:ascii="Arial" w:hAnsi="Arial" w:cs="Arial"/>
+          <w:sz w:val="24"/>
+        </w:rPr>
+        <w:t xml:space="preserve"> en proyectos de mediano tamaño con mayores requerimientos de tiempo de respuesta y requerimientos imprecisos y variables, los resultados obtenidos son ineficaces, por</w:t>
+      </w:r>
+      <w:r>
+        <w:rPr>
+          <w:rFonts w:ascii="Arial" w:hAnsi="Arial" w:cs="Arial"/>
+          <w:sz w:val="24"/>
+        </w:rPr>
+        <w:t xml:space="preserve"> lo que se invierte más tiempo en p</w:t>
+      </w:r>
+      <w:r>
+        <w:rPr>
+          <w:rFonts w:ascii="Arial" w:hAnsi="Arial" w:cs="Arial"/>
+          <w:sz w:val="24"/>
+        </w:rPr>
+        <w:t>ensar en el diseño, controlar y afrontar cualquier cambio de especificacio</w:t>
+      </w:r>
+      <w:r>
+        <w:rPr>
+          <w:rFonts w:ascii="Arial" w:hAnsi="Arial" w:cs="Arial"/>
+          <w:sz w:val="24"/>
+        </w:rPr>
+        <w:t>nes haciendo así un proceso totalmente ineficiente e improductivo.</w:t>
       </w:r>
     </w:p>
     <w:p>
       <w:pPr>
         <w:pStyle w:val="Prrafodelista"/>
-        <w:rPr>
-          <w:rFonts w:ascii="Arial" w:hAnsi="Arial" w:cs="Arial"/>
-          <w:sz w:val="24"/>
-        </w:rPr>
-      </w:pPr>
-      <w:r>
-        <w:rPr>
-          <w:rFonts w:ascii="Arial" w:hAnsi="Arial" w:cs="Arial"/>
-          <w:sz w:val="24"/>
-        </w:rPr>
-        <w:t>[Incluir definición de metodologías tradicionales]</w:t>
-      </w:r>
+        <w:spacing w:line="360" w:lineRule="auto"/>
+        <w:jc w:val="both"/>
+        <w:rPr>
+          <w:rFonts w:ascii="Arial" w:hAnsi="Arial" w:cs="Arial"/>
+          <w:sz w:val="24"/>
+        </w:rPr>
+      </w:pPr>
     </w:p>
     <w:p>
       <w:pPr>
         <w:pStyle w:val="Prrafodelista"/>
-        <w:numPr>
-          <w:ilvl w:val="0"/>
-          <w:numId w:val="2"/>
-        </w:numPr>
-        <w:rPr>
-          <w:rFonts w:ascii="Arial" w:hAnsi="Arial" w:cs="Arial"/>
-          <w:sz w:val="24"/>
-        </w:rPr>
-      </w:pPr>
-      <w:r>
-        <w:rPr>
-          <w:rFonts w:ascii="Arial" w:hAnsi="Arial" w:cs="Arial"/>
-          <w:i/>
-          <w:sz w:val="24"/>
-        </w:rPr>
-        <w:t xml:space="preserve">Rapid </w:t>
-      </w:r>
-      <w:proofErr w:type="spellStart"/>
-      <w:r>
-        <w:rPr>
-          <w:rFonts w:ascii="Arial" w:hAnsi="Arial" w:cs="Arial"/>
-          <w:i/>
-          <w:sz w:val="24"/>
-        </w:rPr>
-        <w:t>Application</w:t>
-      </w:r>
-      <w:proofErr w:type="spellEnd"/>
-      <w:r>
-        <w:rPr>
-          <w:rFonts w:ascii="Arial" w:hAnsi="Arial" w:cs="Arial"/>
-          <w:i/>
-          <w:sz w:val="24"/>
-        </w:rPr>
-        <w:t xml:space="preserve"> </w:t>
-      </w:r>
-      <w:proofErr w:type="spellStart"/>
-      <w:r>
-        <w:rPr>
-          <w:rFonts w:ascii="Arial" w:hAnsi="Arial" w:cs="Arial"/>
-          <w:i/>
-          <w:sz w:val="24"/>
-        </w:rPr>
-        <w:t>Develop</w:t>
-      </w:r>
-      <w:r>
-        <w:rPr>
-          <w:rFonts w:ascii="Arial" w:hAnsi="Arial" w:cs="Arial"/>
-          <w:i/>
-          <w:sz w:val="24"/>
-        </w:rPr>
-        <w:t>ment</w:t>
-      </w:r>
-      <w:proofErr w:type="spellEnd"/>
-      <w:r>
-        <w:rPr>
-          <w:rFonts w:ascii="Arial" w:hAnsi="Arial" w:cs="Arial"/>
-          <w:i/>
-          <w:sz w:val="24"/>
-        </w:rPr>
-        <w:t xml:space="preserve"> (RAD) </w:t>
+        <w:spacing w:line="360" w:lineRule="auto"/>
+        <w:jc w:val="both"/>
+        <w:rPr>
+          <w:rFonts w:ascii="Arial" w:hAnsi="Arial" w:cs="Arial"/>
+          <w:sz w:val="24"/>
+        </w:rPr>
+      </w:pPr>
+      <w:r>
+        <w:rPr>
+          <w:rFonts w:ascii="Arial" w:hAnsi="Arial" w:cs="Arial"/>
+          <w:sz w:val="24"/>
+        </w:rPr>
+        <w:t>Siendo este el problema, nacen las metodologías ágiles, enfocadas prioritariamente en el software y no en la documentación o arquitectura, dando así espacio a entregas funcionales y tempranas del software sin verse afectados por la condición de requerimientos cambiantes.</w:t>
       </w:r>
     </w:p>
     <w:p>
       <w:pPr>
         <w:pStyle w:val="Prrafodelista"/>
-        <w:numPr>
-          <w:ilvl w:val="0"/>
-          <w:numId w:val="2"/>
-        </w:numPr>
-        <w:rPr>
-          <w:rFonts w:ascii="Arial" w:hAnsi="Arial" w:cs="Arial"/>
-          <w:sz w:val="24"/>
-        </w:rPr>
-      </w:pPr>
-      <w:r>
-        <w:rPr>
-          <w:rFonts w:ascii="Arial" w:hAnsi="Arial" w:cs="Arial"/>
-          <w:i/>
-          <w:sz w:val="24"/>
-        </w:rPr>
-        <w:t xml:space="preserve">Racional </w:t>
-      </w:r>
-      <w:proofErr w:type="spellStart"/>
-      <w:r>
-        <w:rPr>
-          <w:rFonts w:ascii="Arial" w:hAnsi="Arial" w:cs="Arial"/>
-          <w:i/>
-          <w:sz w:val="24"/>
-        </w:rPr>
-        <w:t>Unified</w:t>
-      </w:r>
-      <w:proofErr w:type="spellEnd"/>
-      <w:r>
-        <w:rPr>
-          <w:rFonts w:ascii="Arial" w:hAnsi="Arial" w:cs="Arial"/>
-          <w:i/>
-          <w:sz w:val="24"/>
-        </w:rPr>
-        <w:t xml:space="preserve"> </w:t>
-      </w:r>
-      <w:proofErr w:type="spellStart"/>
-      <w:r>
-        <w:rPr>
-          <w:rFonts w:ascii="Arial" w:hAnsi="Arial" w:cs="Arial"/>
-          <w:i/>
-          <w:sz w:val="24"/>
-        </w:rPr>
-        <w:t>Process</w:t>
-      </w:r>
-      <w:proofErr w:type="spellEnd"/>
-      <w:r>
-        <w:rPr>
-          <w:rFonts w:ascii="Arial" w:hAnsi="Arial" w:cs="Arial"/>
-          <w:i/>
-          <w:sz w:val="24"/>
-        </w:rPr>
-        <w:t xml:space="preserve"> (RUP)</w:t>
-      </w:r>
+        <w:spacing w:line="360" w:lineRule="auto"/>
+        <w:jc w:val="both"/>
+        <w:rPr>
+          <w:rFonts w:ascii="Arial" w:hAnsi="Arial" w:cs="Arial"/>
+          <w:sz w:val="24"/>
+        </w:rPr>
+      </w:pPr>
     </w:p>
     <w:p>
       <w:pPr>
         <w:pStyle w:val="Prrafodelista"/>
-        <w:numPr>
-          <w:ilvl w:val="0"/>
-          <w:numId w:val="2"/>
-        </w:numPr>
-        <w:rPr>
-          <w:rFonts w:ascii="Arial" w:hAnsi="Arial" w:cs="Arial"/>
-          <w:sz w:val="24"/>
-        </w:rPr>
-      </w:pPr>
-      <w:r>
-        <w:rPr>
-          <w:rFonts w:ascii="Arial" w:hAnsi="Arial" w:cs="Arial"/>
-          <w:i/>
-          <w:sz w:val="24"/>
-        </w:rPr>
-        <w:t xml:space="preserve">Microsoft </w:t>
-      </w:r>
-      <w:proofErr w:type="spellStart"/>
-      <w:r>
-        <w:rPr>
-          <w:rFonts w:ascii="Arial" w:hAnsi="Arial" w:cs="Arial"/>
-          <w:i/>
-          <w:sz w:val="24"/>
-        </w:rPr>
-        <w:t>Solution</w:t>
-      </w:r>
-      <w:proofErr w:type="spellEnd"/>
-      <w:r>
-        <w:rPr>
-          <w:rFonts w:ascii="Arial" w:hAnsi="Arial" w:cs="Arial"/>
-          <w:i/>
-          <w:sz w:val="24"/>
-        </w:rPr>
-        <w:t xml:space="preserve"> Framework (MSF)</w:t>
-      </w:r>
-    </w:p>
-    <w:p>
-      <w:pPr>
-        <w:ind w:left="708"/>
-        <w:rPr>
-          <w:rFonts w:ascii="Arial" w:hAnsi="Arial" w:cs="Arial"/>
-          <w:b/>
-          <w:sz w:val="24"/>
-        </w:rPr>
-      </w:pPr>
-      <w:r>
-        <w:rPr>
-          <w:rFonts w:ascii="Arial" w:hAnsi="Arial" w:cs="Arial"/>
-          <w:b/>
-          <w:sz w:val="24"/>
-        </w:rPr>
-        <w:t>Metodologías ágiles</w:t>
-      </w:r>
-      <w:r>
-        <w:rPr>
-          <w:rFonts w:ascii="Arial" w:hAnsi="Arial" w:cs="Arial"/>
-          <w:b/>
-          <w:sz w:val="24"/>
-        </w:rPr>
-        <w:t>.</w:t>
-      </w:r>
-      <w:bookmarkStart w:id="0" w:name="_GoBack"/>
-      <w:bookmarkEnd w:id="0"/>
-    </w:p>
-    <w:p>
-      <w:pPr>
-        <w:pStyle w:val="Prrafodelista"/>
-        <w:rPr>
-          <w:rFonts w:ascii="Arial" w:hAnsi="Arial" w:cs="Arial"/>
-          <w:sz w:val="24"/>
-        </w:rPr>
-      </w:pPr>
-      <w:r>
-        <w:rPr>
-          <w:rFonts w:ascii="Arial" w:hAnsi="Arial" w:cs="Arial"/>
-          <w:sz w:val="24"/>
-        </w:rPr>
-        <w:t xml:space="preserve">[Incluir definición de metodologías ágiles] </w:t>
+        <w:spacing w:line="360" w:lineRule="auto"/>
+        <w:jc w:val="both"/>
+        <w:rPr>
+          <w:rFonts w:ascii="Arial" w:hAnsi="Arial" w:cs="Arial"/>
+          <w:sz w:val="24"/>
+        </w:rPr>
+      </w:pPr>
+      <w:r>
+        <w:rPr>
+          <w:rFonts w:ascii="Arial" w:hAnsi="Arial" w:cs="Arial"/>
+          <w:sz w:val="24"/>
+        </w:rPr>
+        <w:t xml:space="preserve">Aplicando este tipo de metodologías se consigue que ante los </w:t>
+      </w:r>
+      <w:r>
+        <w:rPr>
+          <w:rFonts w:ascii="Arial" w:hAnsi="Arial" w:cs="Arial"/>
+          <w:sz w:val="24"/>
+        </w:rPr>
+        <w:t>cambios que puedan presentarse los costos sean reducibles, además se prioriza la colaboración del cliente con el equipo incluso por encima de un contrato.</w:t>
       </w:r>
     </w:p>
     <w:tbl>
@@ -829,12 +814,14 @@
               <w:jc w:val="center"/>
               <w:rPr>
                 <w:rFonts w:ascii="Arial" w:hAnsi="Arial" w:cs="Arial"/>
+                <w:b/>
                 <w:sz w:val="24"/>
               </w:rPr>
             </w:pPr>
             <w:r>
               <w:rPr>
                 <w:rFonts w:ascii="Arial" w:hAnsi="Arial" w:cs="Arial"/>
+                <w:b/>
                 <w:sz w:val="24"/>
               </w:rPr>
               <w:t>Metodologías ágiles</w:t>
@@ -896,21 +883,7 @@
                 <w:rFonts w:ascii="Arial" w:hAnsi="Arial" w:cs="Arial"/>
                 <w:sz w:val="24"/>
               </w:rPr>
-              <w:t>Busca</w:t>
-            </w:r>
-            <w:r>
-              <w:rPr>
-                <w:rFonts w:ascii="Arial" w:hAnsi="Arial" w:cs="Arial"/>
-                <w:sz w:val="24"/>
-              </w:rPr>
-              <w:t xml:space="preserve"> guiar a equipos de desarrollo de software pequeños, entre dos y diez desarrolladores, en ambientes de requerimientos imprecisos o cambiantes.</w:t>
-            </w:r>
-            <w:r>
-              <w:rPr>
-                <w:rFonts w:ascii="Arial" w:hAnsi="Arial" w:cs="Arial"/>
-                <w:sz w:val="24"/>
-              </w:rPr>
-              <w:t xml:space="preserve"> Consta con 5 valores que fundamentan a sus principios: Comunicación, Retroalimentación, Simplicidad, Respeto y Coraje</w:t>
+              <w:t>Busca guiar a equipos de desarrollo de software pequeños, entre dos y diez desarrolladores, en ambientes de requerimientos imprecisos o cambiantes. Consta con 5 valores que fundamentan a sus principios: Comunicación, Retroalimentación, Simplicidad, Respeto y Coraje</w:t>
             </w:r>
             <w:r>
               <w:rPr>
@@ -951,6 +924,7 @@
           </w:tcPr>
           <w:p>
             <w:pPr>
+              <w:jc w:val="both"/>
               <w:rPr>
                 <w:rFonts w:ascii="Arial" w:hAnsi="Arial" w:cs="Arial"/>
                 <w:sz w:val="24"/>
@@ -983,7 +957,7 @@
                 <w:rFonts w:ascii="Arial" w:hAnsi="Arial" w:cs="Arial"/>
                 <w:sz w:val="24"/>
               </w:rPr>
-              <w:t>Transformación Digital Ágil</w:t>
+              <w:t>Metodología Espiral</w:t>
             </w:r>
           </w:p>
         </w:tc>
@@ -993,21 +967,58 @@
           </w:tcPr>
           <w:p>
             <w:pPr>
+              <w:jc w:val="both"/>
               <w:rPr>
                 <w:rFonts w:ascii="Arial" w:hAnsi="Arial" w:cs="Arial"/>
                 <w:sz w:val="24"/>
               </w:rPr>
             </w:pPr>
+            <w:r>
+              <w:rPr>
+                <w:rFonts w:ascii="Arial" w:hAnsi="Arial" w:cs="Arial"/>
+                <w:sz w:val="24"/>
+              </w:rPr>
+              <w:t>Proporciona un énfasis en un área clave con análisis de riesgo iterativo deliberativo.</w:t>
+            </w:r>
+            <w:r>
+              <w:rPr>
+                <w:rFonts w:ascii="Arial" w:hAnsi="Arial" w:cs="Arial"/>
+                <w:sz w:val="24"/>
+              </w:rPr>
+              <w:t xml:space="preserve"> Además s</w:t>
+            </w:r>
+            <w:r>
+              <w:rPr>
+                <w:rFonts w:ascii="Arial" w:hAnsi="Arial" w:cs="Arial"/>
+                <w:sz w:val="24"/>
+              </w:rPr>
+              <w:t>e adapta a sistemas co</w:t>
+            </w:r>
+            <w:r>
+              <w:rPr>
+                <w:rFonts w:ascii="Arial" w:hAnsi="Arial" w:cs="Arial"/>
+                <w:sz w:val="24"/>
+              </w:rPr>
+              <w:t xml:space="preserve">mplejos a gran escala, que presenta prototipos que ayudan a medir dicho riesgo al que se van a enfrentar, además de aprovechar los conceptos </w:t>
+            </w:r>
+            <w:r>
+              <w:rPr>
+                <w:rFonts w:ascii="Arial" w:hAnsi="Arial" w:cs="Arial"/>
+                <w:sz w:val="24"/>
+              </w:rPr>
+              <w:t xml:space="preserve">de arriba hacia abajo y de abajo hacia arriba. </w:t>
+            </w:r>
+            <w:r>
+              <w:rPr>
+                <w:rFonts w:ascii="Arial" w:hAnsi="Arial" w:cs="Arial"/>
+                <w:sz w:val="24"/>
+              </w:rPr>
+              <w:t xml:space="preserve"> La espiral se elige generalmente sobre el enfoque de Cascada para proyectos grandes, costosos y complicados.</w:t>
+            </w:r>
           </w:p>
-        </w:tc>
-      </w:tr>
-      <w:tr>
-        <w:tc>
-          <w:tcPr>
-            <w:tcW w:w="4508" w:type="dxa"/>
-          </w:tcPr>
           <w:p>
             <w:pPr>
+              <w:jc w:val="both"/>
               <w:rPr>
                 <w:rFonts w:ascii="Arial" w:hAnsi="Arial" w:cs="Arial"/>
                 <w:sz w:val="24"/>
@@ -1018,21 +1029,15 @@
                 <w:rFonts w:ascii="Arial" w:hAnsi="Arial" w:cs="Arial"/>
                 <w:sz w:val="24"/>
               </w:rPr>
-              <w:t>Metodología Espiral</w:t>
-            </w:r>
-          </w:p>
-        </w:tc>
-        <w:tc>
-          <w:tcPr>
-            <w:tcW w:w="4508" w:type="dxa"/>
-          </w:tcPr>
-          <w:p>
-            <w:pPr>
-              <w:rPr>
-                <w:rFonts w:ascii="Arial" w:hAnsi="Arial" w:cs="Arial"/>
-                <w:sz w:val="24"/>
-              </w:rPr>
-            </w:pPr>
+              <w:t>El proyecto en espiral comienza con algo pequeño, explora los riesgos, desarrolla un plan para gestionarlos y luego decide si dar</w:t>
+            </w:r>
+            <w:r>
+              <w:rPr>
+                <w:rFonts w:ascii="Arial" w:hAnsi="Arial" w:cs="Arial"/>
+                <w:sz w:val="24"/>
+              </w:rPr>
+              <w:t xml:space="preserve"> el siguiente paso del proyecto.</w:t>
+            </w:r>
           </w:p>
         </w:tc>
       </w:tr>
@@ -1047,197 +1052,43 @@
     </w:p>
     <w:p>
       <w:pPr>
-        <w:pStyle w:val="Prrafodelista"/>
-        <w:numPr>
-          <w:ilvl w:val="0"/>
-          <w:numId w:val="3"/>
-        </w:numPr>
-        <w:rPr>
-          <w:rFonts w:ascii="Arial" w:hAnsi="Arial" w:cs="Arial"/>
-          <w:sz w:val="24"/>
-        </w:rPr>
-      </w:pPr>
-      <w:r>
-        <w:rPr>
-          <w:rFonts w:ascii="Arial" w:hAnsi="Arial" w:cs="Arial"/>
-          <w:i/>
-          <w:sz w:val="24"/>
-        </w:rPr>
-        <w:t xml:space="preserve">Extreme </w:t>
-      </w:r>
+        <w:rPr>
+          <w:rFonts w:ascii="Arial" w:hAnsi="Arial" w:cs="Arial"/>
+        </w:rPr>
+      </w:pPr>
       <w:proofErr w:type="spellStart"/>
       <w:r>
         <w:rPr>
           <w:rFonts w:ascii="Arial" w:hAnsi="Arial" w:cs="Arial"/>
-          <w:i/>
-          <w:sz w:val="24"/>
-        </w:rPr>
-        <w:t>programming</w:t>
+        </w:rPr>
+        <w:t>Bibliografia</w:t>
       </w:r>
       <w:proofErr w:type="spellEnd"/>
       <w:r>
         <w:rPr>
           <w:rFonts w:ascii="Arial" w:hAnsi="Arial" w:cs="Arial"/>
-          <w:i/>
-          <w:sz w:val="24"/>
-        </w:rPr>
-        <w:t xml:space="preserve"> (XP)</w:t>
+        </w:rPr>
+        <w:t xml:space="preserve"> y </w:t>
+      </w:r>
+      <w:proofErr w:type="spellStart"/>
+      <w:r>
+        <w:rPr>
+          <w:rFonts w:ascii="Arial" w:hAnsi="Arial" w:cs="Arial"/>
+        </w:rPr>
+        <w:t>Webgrafía</w:t>
+      </w:r>
+      <w:proofErr w:type="spellEnd"/>
+      <w:r>
+        <w:rPr>
+          <w:rFonts w:ascii="Arial" w:hAnsi="Arial" w:cs="Arial"/>
+        </w:rPr>
+        <w:t>:</w:t>
       </w:r>
     </w:p>
     <w:p>
-      <w:pPr>
-        <w:pStyle w:val="Prrafodelista"/>
-        <w:numPr>
-          <w:ilvl w:val="0"/>
-          <w:numId w:val="3"/>
-        </w:numPr>
-        <w:rPr>
-          <w:rFonts w:ascii="Arial" w:hAnsi="Arial" w:cs="Arial"/>
-          <w:sz w:val="24"/>
-        </w:rPr>
-      </w:pPr>
-      <w:proofErr w:type="spellStart"/>
-      <w:r>
-        <w:rPr>
-          <w:rFonts w:ascii="Arial" w:hAnsi="Arial" w:cs="Arial"/>
-          <w:i/>
-          <w:sz w:val="24"/>
-        </w:rPr>
-        <w:t>Scrum</w:t>
-      </w:r>
-      <w:proofErr w:type="spellEnd"/>
-    </w:p>
-    <w:p>
-      <w:pPr>
-        <w:ind w:firstLine="708"/>
-        <w:rPr>
-          <w:rFonts w:ascii="Arial" w:hAnsi="Arial" w:cs="Arial"/>
-        </w:rPr>
-      </w:pPr>
-      <w:r>
-        <w:rPr>
-          <w:rFonts w:ascii="Arial" w:hAnsi="Arial" w:cs="Arial"/>
-          <w:highlight w:val="yellow"/>
-        </w:rPr>
-        <w:t>Información de: Las mejores metodologías de desarrollo de software en 2019</w:t>
-      </w:r>
-    </w:p>
-    <w:p>
-      <w:pPr>
-        <w:ind w:left="708"/>
-        <w:rPr>
-          <w:rFonts w:ascii="Arial" w:hAnsi="Arial" w:cs="Arial"/>
-        </w:rPr>
-      </w:pPr>
-      <w:r>
-        <w:rPr>
-          <w:rFonts w:ascii="Arial" w:hAnsi="Arial" w:cs="Arial"/>
-          <w:highlight w:val="yellow"/>
-        </w:rPr>
-        <w:t>Nota: se repiten 2 en esta sección (XP y RAD)</w:t>
-      </w:r>
-    </w:p>
-    <w:p>
-      <w:pPr>
-        <w:pStyle w:val="Prrafodelista"/>
-        <w:numPr>
-          <w:ilvl w:val="0"/>
-          <w:numId w:val="4"/>
-        </w:numPr>
-        <w:rPr>
-          <w:rFonts w:ascii="Arial" w:hAnsi="Arial" w:cs="Arial"/>
-        </w:rPr>
-      </w:pPr>
-      <w:r>
-        <w:rPr>
-          <w:rFonts w:ascii="Arial" w:hAnsi="Arial" w:cs="Arial"/>
-        </w:rPr>
-        <w:t>Transformación digital ágil</w:t>
-      </w:r>
-    </w:p>
-    <w:p>
-      <w:pPr>
-        <w:pStyle w:val="Prrafodelista"/>
-        <w:numPr>
-          <w:ilvl w:val="0"/>
-          <w:numId w:val="4"/>
-        </w:numPr>
-        <w:rPr>
-          <w:rFonts w:ascii="Arial" w:hAnsi="Arial" w:cs="Arial"/>
-        </w:rPr>
-      </w:pPr>
-      <w:r>
-        <w:rPr>
-          <w:rFonts w:ascii="Arial" w:hAnsi="Arial" w:cs="Arial"/>
-        </w:rPr>
-        <w:t>Metodología espiral</w:t>
-      </w:r>
-    </w:p>
-    <w:p>
-      <w:pPr>
-        <w:ind w:left="708"/>
-        <w:rPr>
-          <w:rFonts w:ascii="Arial" w:hAnsi="Arial" w:cs="Arial"/>
-        </w:rPr>
-      </w:pPr>
-      <w:r>
-        <w:rPr>
-          <w:rFonts w:ascii="Arial" w:hAnsi="Arial" w:cs="Arial"/>
-          <w:highlight w:val="red"/>
-        </w:rPr>
-        <w:t>Por ultimo revisar bien la información y realizar el cuadro comparativo</w:t>
-      </w:r>
-      <w:r>
-        <w:rPr>
-          <w:rFonts w:ascii="Arial" w:hAnsi="Arial" w:cs="Arial"/>
-        </w:rPr>
-        <w:t xml:space="preserve"> </w:t>
-      </w:r>
-    </w:p>
-    <w:p>
-      <w:pPr>
-        <w:ind w:left="708"/>
-        <w:rPr>
-          <w:rFonts w:ascii="Arial" w:hAnsi="Arial" w:cs="Arial"/>
-        </w:rPr>
-      </w:pPr>
-      <w:proofErr w:type="spellStart"/>
-      <w:r>
-        <w:rPr>
-          <w:rFonts w:ascii="Arial" w:hAnsi="Arial" w:cs="Arial"/>
-        </w:rPr>
-        <w:lastRenderedPageBreak/>
-        <w:t>Bibliografia</w:t>
-      </w:r>
-      <w:proofErr w:type="spellEnd"/>
-      <w:r>
-        <w:rPr>
-          <w:rFonts w:ascii="Arial" w:hAnsi="Arial" w:cs="Arial"/>
-        </w:rPr>
-        <w:t xml:space="preserve"> y </w:t>
-      </w:r>
-      <w:proofErr w:type="spellStart"/>
-      <w:r>
-        <w:rPr>
-          <w:rFonts w:ascii="Arial" w:hAnsi="Arial" w:cs="Arial"/>
-        </w:rPr>
-        <w:t>Webgrafía</w:t>
-      </w:r>
-      <w:proofErr w:type="spellEnd"/>
-      <w:r>
-        <w:rPr>
-          <w:rFonts w:ascii="Arial" w:hAnsi="Arial" w:cs="Arial"/>
-        </w:rPr>
-        <w:t>:</w:t>
-      </w:r>
-    </w:p>
-    <w:p>
-      <w:pPr>
-        <w:ind w:left="708"/>
-        <w:rPr>
-          <w:rFonts w:ascii="Arial" w:hAnsi="Arial" w:cs="Arial"/>
-        </w:rPr>
-      </w:pPr>
+      <w:r>
+        <w:t xml:space="preserve">Información extraída de: </w:t>
+      </w:r>
       <w:hyperlink r:id="rId5" w:history="1">
         <w:r>
           <w:rPr>
@@ -1250,7 +1101,6 @@
     </w:p>
     <w:p>
       <w:pPr>
-        <w:ind w:left="708"/>
         <w:rPr>
           <w:rFonts w:ascii="Arial" w:hAnsi="Arial" w:cs="Arial"/>
           <w:color w:val="222222"/>
@@ -1356,11 +1206,85 @@
     </w:p>
     <w:p>
       <w:pPr>
-        <w:ind w:left="708"/>
-        <w:rPr>
-          <w:rFonts w:ascii="Arial" w:hAnsi="Arial" w:cs="Arial"/>
-        </w:rPr>
-      </w:pPr>
+        <w:rPr>
+          <w:rFonts w:ascii="Arial" w:hAnsi="Arial" w:cs="Arial"/>
+        </w:rPr>
+      </w:pPr>
+      <w:r>
+        <w:rPr>
+          <w:rFonts w:ascii="Arial" w:hAnsi="Arial" w:cs="Arial"/>
+          <w:color w:val="222222"/>
+          <w:sz w:val="20"/>
+          <w:szCs w:val="20"/>
+          <w:shd w:val="clear" w:color="auto" w:fill="FFFFFF"/>
+        </w:rPr>
+        <w:lastRenderedPageBreak/>
+        <w:t xml:space="preserve">Figueroa, R. G., Solís, C. J., &amp; Cabrera, A. A. (2008). Metodologías tradicionales vs. </w:t>
+      </w:r>
+      <w:r>
+        <w:rPr>
+          <w:rFonts w:ascii="Arial" w:hAnsi="Arial" w:cs="Arial"/>
+          <w:color w:val="222222"/>
+          <w:sz w:val="20"/>
+          <w:szCs w:val="20"/>
+          <w:shd w:val="clear" w:color="auto" w:fill="FFFFFF"/>
+        </w:rPr>
+        <w:t>Metodologías</w:t>
+      </w:r>
+      <w:r>
+        <w:rPr>
+          <w:rFonts w:ascii="Arial" w:hAnsi="Arial" w:cs="Arial"/>
+          <w:color w:val="222222"/>
+          <w:sz w:val="20"/>
+          <w:szCs w:val="20"/>
+          <w:shd w:val="clear" w:color="auto" w:fill="FFFFFF"/>
+        </w:rPr>
+        <w:t xml:space="preserve"> ágiles. </w:t>
+      </w:r>
+      <w:r>
+        <w:rPr>
+          <w:rFonts w:ascii="Arial" w:hAnsi="Arial" w:cs="Arial"/>
+          <w:i/>
+          <w:iCs/>
+          <w:color w:val="222222"/>
+          <w:sz w:val="20"/>
+          <w:szCs w:val="20"/>
+          <w:shd w:val="clear" w:color="auto" w:fill="FFFFFF"/>
+        </w:rPr>
+        <w:t>Universidad Técnica Particular de Loja, Escuela de Ciencias de la Computación</w:t>
+      </w:r>
+      <w:r>
+        <w:rPr>
+          <w:rFonts w:ascii="Arial" w:hAnsi="Arial" w:cs="Arial"/>
+          <w:color w:val="222222"/>
+          <w:sz w:val="20"/>
+          <w:szCs w:val="20"/>
+          <w:shd w:val="clear" w:color="auto" w:fill="FFFFFF"/>
+        </w:rPr>
+        <w:t>, </w:t>
+      </w:r>
+      <w:r>
+        <w:rPr>
+          <w:rFonts w:ascii="Arial" w:hAnsi="Arial" w:cs="Arial"/>
+          <w:i/>
+          <w:iCs/>
+          <w:color w:val="222222"/>
+          <w:sz w:val="20"/>
+          <w:szCs w:val="20"/>
+          <w:shd w:val="clear" w:color="auto" w:fill="FFFFFF"/>
+        </w:rPr>
+        <w:t>9</w:t>
+      </w:r>
+      <w:r>
+        <w:rPr>
+          <w:rFonts w:ascii="Arial" w:hAnsi="Arial" w:cs="Arial"/>
+          <w:color w:val="222222"/>
+          <w:sz w:val="20"/>
+          <w:szCs w:val="20"/>
+          <w:shd w:val="clear" w:color="auto" w:fill="FFFFFF"/>
+        </w:rPr>
+        <w:t>, 1-10.</w:t>
+      </w:r>
     </w:p>
     <w:p>
       <w:pPr>
@@ -2340,6 +2264,23 @@
       </w:tblBorders>
     </w:tblPr>
   </w:style>
+  <w:style w:type="paragraph" w:styleId="NormalWeb">
+    <w:name w:val="Normal (Web)"/>
+    <w:basedOn w:val="Normal"/>
+    <w:uiPriority w:val="99"/>
+    <w:semiHidden/>
+    <w:unhideWhenUsed/>
+    <w:rsid w:val="00D34627"/>
+    <w:pPr>
+      <w:spacing w:before="100" w:beforeAutospacing="1" w:after="100" w:afterAutospacing="1" w:line="240" w:lineRule="auto"/>
+    </w:pPr>
+    <w:rPr>
+      <w:rFonts w:ascii="Times New Roman" w:eastAsia="Times New Roman" w:hAnsi="Times New Roman" w:cs="Times New Roman"/>
+      <w:sz w:val="24"/>
+      <w:szCs w:val="24"/>
+      <w:lang w:eastAsia="es-ES"/>
+    </w:rPr>
+  </w:style>
 </w:styles>
 </file>
 

</xml_diff>

<commit_message>
se registro mas informacion y se decidio implementar otro cuadro
</commit_message>
<xml_diff>
--- a/Cuestionario Nº 1.docx
+++ b/Cuestionario Nº 1.docx
@@ -151,6 +151,27 @@
           <w:sz w:val="24"/>
         </w:rPr>
         <w:t>ventaja importante de este enfoque es el alto costo de implementar el cambio y no proporciona una buena solución para proyectos con entornos volátiles.</w:t>
+      </w:r>
+    </w:p>
+    <w:p>
+      <w:pPr>
+        <w:spacing w:line="360" w:lineRule="auto"/>
+        <w:jc w:val="both"/>
+        <w:rPr>
+          <w:rFonts w:ascii="Arial" w:hAnsi="Arial" w:cs="Arial"/>
+          <w:b/>
+          <w:i/>
+          <w:sz w:val="24"/>
+        </w:rPr>
+      </w:pPr>
+      <w:r>
+        <w:rPr>
+          <w:rFonts w:ascii="Arial" w:hAnsi="Arial" w:cs="Arial"/>
+          <w:b/>
+          <w:i/>
+          <w:sz w:val="24"/>
+        </w:rPr>
+        <w:t>Cuadro 1. Metodologías Tradicionales.</w:t>
       </w:r>
     </w:p>
     <w:tbl>
@@ -160,8 +181,8 @@
         <w:tblLook w:val="04A0" w:firstRow="1" w:lastRow="0" w:firstColumn="1" w:lastColumn="0" w:noHBand="0" w:noVBand="1"/>
       </w:tblPr>
       <w:tblGrid>
-        <w:gridCol w:w="4508"/>
-        <w:gridCol w:w="4508"/>
+        <w:gridCol w:w="2547"/>
+        <w:gridCol w:w="6469"/>
       </w:tblGrid>
       <w:tr>
         <w:tc>
@@ -184,17 +205,7 @@
                 <w:b/>
                 <w:sz w:val="24"/>
               </w:rPr>
-              <w:t>Metodologías tra</w:t>
-            </w:r>
-            <w:bookmarkStart w:id="0" w:name="_GoBack"/>
-            <w:bookmarkEnd w:id="0"/>
-            <w:r>
-              <w:rPr>
-                <w:rFonts w:ascii="Arial" w:hAnsi="Arial" w:cs="Arial"/>
-                <w:b/>
-                <w:sz w:val="24"/>
-              </w:rPr>
-              <w:t>dicionales</w:t>
+              <w:t>Metodologías tradicionales</w:t>
             </w:r>
           </w:p>
         </w:tc>
@@ -202,7 +213,7 @@
       <w:tr>
         <w:tc>
           <w:tcPr>
-            <w:tcW w:w="4508" w:type="dxa"/>
+            <w:tcW w:w="2547" w:type="dxa"/>
           </w:tcPr>
           <w:p>
             <w:pPr>
@@ -255,10 +266,11 @@
         </w:tc>
         <w:tc>
           <w:tcPr>
-            <w:tcW w:w="4508" w:type="dxa"/>
+            <w:tcW w:w="6469" w:type="dxa"/>
           </w:tcPr>
           <w:p>
             <w:pPr>
+              <w:spacing w:line="360" w:lineRule="auto"/>
               <w:jc w:val="both"/>
               <w:rPr>
                 <w:rFonts w:ascii="Arial" w:hAnsi="Arial" w:cs="Arial"/>
@@ -285,6 +297,161 @@
                 <w:sz w:val="24"/>
               </w:rPr>
               <w:t>, desarrollo rápido de aplicaciones, presentado por James Martin en 1980. La metodología se concentra en una lista de tareas y una estructura basada en el desglose de las tareas orientada en la rapidez. Su propósito fue la de cubrir la necesidad de agilizar las entregas de aplicaciones.</w:t>
+            </w:r>
+          </w:p>
+          <w:p>
+            <w:pPr>
+              <w:spacing w:line="360" w:lineRule="auto"/>
+              <w:jc w:val="both"/>
+              <w:rPr>
+                <w:rFonts w:ascii="Arial" w:hAnsi="Arial" w:cs="Arial"/>
+                <w:sz w:val="24"/>
+              </w:rPr>
+            </w:pPr>
+            <w:r>
+              <w:rPr>
+                <w:rFonts w:ascii="Arial" w:hAnsi="Arial" w:cs="Arial"/>
+                <w:sz w:val="24"/>
+              </w:rPr>
+              <w:t>C</w:t>
+            </w:r>
+            <w:r>
+              <w:rPr>
+                <w:rFonts w:ascii="Arial" w:hAnsi="Arial" w:cs="Arial"/>
+                <w:sz w:val="24"/>
+              </w:rPr>
+              <w:t>omprende el desarrollo interactivo, la construcción de prototipos y el uso de utilidades CASE (</w:t>
+            </w:r>
+            <w:proofErr w:type="spellStart"/>
+            <w:r>
+              <w:rPr>
+                <w:rFonts w:ascii="Arial" w:hAnsi="Arial" w:cs="Arial"/>
+                <w:sz w:val="24"/>
+              </w:rPr>
+              <w:t>Computer</w:t>
+            </w:r>
+            <w:proofErr w:type="spellEnd"/>
+            <w:r>
+              <w:rPr>
+                <w:rFonts w:ascii="Arial" w:hAnsi="Arial" w:cs="Arial"/>
+                <w:sz w:val="24"/>
+              </w:rPr>
+              <w:t xml:space="preserve"> </w:t>
+            </w:r>
+            <w:proofErr w:type="spellStart"/>
+            <w:r>
+              <w:rPr>
+                <w:rFonts w:ascii="Arial" w:hAnsi="Arial" w:cs="Arial"/>
+                <w:sz w:val="24"/>
+              </w:rPr>
+              <w:t>Aided</w:t>
+            </w:r>
+            <w:proofErr w:type="spellEnd"/>
+            <w:r>
+              <w:rPr>
+                <w:rFonts w:ascii="Arial" w:hAnsi="Arial" w:cs="Arial"/>
+                <w:sz w:val="24"/>
+              </w:rPr>
+              <w:t xml:space="preserve"> Software </w:t>
+            </w:r>
+            <w:proofErr w:type="spellStart"/>
+            <w:r>
+              <w:rPr>
+                <w:rFonts w:ascii="Arial" w:hAnsi="Arial" w:cs="Arial"/>
+                <w:sz w:val="24"/>
+              </w:rPr>
+              <w:t>Engineering</w:t>
+            </w:r>
+            <w:proofErr w:type="spellEnd"/>
+            <w:r>
+              <w:rPr>
+                <w:rFonts w:ascii="Arial" w:hAnsi="Arial" w:cs="Arial"/>
+                <w:sz w:val="24"/>
+              </w:rPr>
+              <w:t xml:space="preserve">). Tradicionalmente, el desarrollo </w:t>
+            </w:r>
+            <w:r>
+              <w:rPr>
+                <w:rFonts w:ascii="Arial" w:hAnsi="Arial" w:cs="Arial"/>
+                <w:sz w:val="24"/>
+              </w:rPr>
+              <w:lastRenderedPageBreak/>
+              <w:t>rápido de aplicaciones tiende a englobar también la usabilidad, utilidad y la rapidez de ejecución.</w:t>
+            </w:r>
+          </w:p>
+          <w:p>
+            <w:pPr>
+              <w:spacing w:line="360" w:lineRule="auto"/>
+              <w:jc w:val="both"/>
+              <w:rPr>
+                <w:rFonts w:ascii="Arial" w:hAnsi="Arial" w:cs="Arial"/>
+                <w:sz w:val="24"/>
+              </w:rPr>
+            </w:pPr>
+            <w:r>
+              <w:rPr>
+                <w:rFonts w:ascii="Arial" w:hAnsi="Arial" w:cs="Arial"/>
+                <w:sz w:val="24"/>
+              </w:rPr>
+              <w:t xml:space="preserve">Hoy en día se suele utilizar para referirnos al desarrollo rápido de interfaces gráficas de usuario tales como </w:t>
+            </w:r>
+            <w:proofErr w:type="spellStart"/>
+            <w:r>
+              <w:rPr>
+                <w:rFonts w:ascii="Arial" w:hAnsi="Arial" w:cs="Arial"/>
+                <w:sz w:val="24"/>
+              </w:rPr>
+              <w:t>Glade</w:t>
+            </w:r>
+            <w:proofErr w:type="spellEnd"/>
+            <w:r>
+              <w:rPr>
+                <w:rFonts w:ascii="Arial" w:hAnsi="Arial" w:cs="Arial"/>
+                <w:sz w:val="24"/>
+              </w:rPr>
+              <w:t>, o entornos de desarrollo integrado completos</w:t>
+            </w:r>
+            <w:r>
+              <w:rPr>
+                <w:rFonts w:ascii="Arial" w:hAnsi="Arial" w:cs="Arial"/>
+                <w:sz w:val="24"/>
+                <w:szCs w:val="24"/>
+              </w:rPr>
+              <w:t xml:space="preserve">, </w:t>
+            </w:r>
+            <w:r>
+              <w:rPr>
+                <w:rFonts w:ascii="Arial" w:hAnsi="Arial" w:cs="Arial"/>
+                <w:sz w:val="24"/>
+                <w:szCs w:val="24"/>
+              </w:rPr>
+              <w:t>a</w:t>
+            </w:r>
+            <w:r>
+              <w:rPr>
+                <w:rFonts w:ascii="Arial" w:hAnsi="Arial" w:cs="Arial"/>
+                <w:sz w:val="24"/>
+                <w:szCs w:val="24"/>
+              </w:rPr>
+              <w:t xml:space="preserve">lgunas de las plataformas más conocidas son Visual Studio, </w:t>
+            </w:r>
+            <w:proofErr w:type="spellStart"/>
+            <w:r>
+              <w:rPr>
+                <w:rFonts w:ascii="Arial" w:hAnsi="Arial" w:cs="Arial"/>
+                <w:sz w:val="24"/>
+                <w:szCs w:val="24"/>
+              </w:rPr>
+              <w:t>Lazarus</w:t>
+            </w:r>
+            <w:proofErr w:type="spellEnd"/>
+            <w:r>
+              <w:rPr>
+                <w:rFonts w:ascii="Arial" w:hAnsi="Arial" w:cs="Arial"/>
+                <w:sz w:val="24"/>
+                <w:szCs w:val="24"/>
+              </w:rPr>
+              <w:t>, etc.</w:t>
             </w:r>
           </w:p>
         </w:tc>
@@ -292,7 +459,7 @@
       <w:tr>
         <w:tc>
           <w:tcPr>
-            <w:tcW w:w="4508" w:type="dxa"/>
+            <w:tcW w:w="2547" w:type="dxa"/>
           </w:tcPr>
           <w:p>
             <w:pPr>
@@ -307,6 +474,7 @@
                 <w:rFonts w:ascii="Arial" w:hAnsi="Arial" w:cs="Arial"/>
                 <w:sz w:val="24"/>
               </w:rPr>
+              <w:lastRenderedPageBreak/>
               <w:t xml:space="preserve">Racional </w:t>
             </w:r>
             <w:proofErr w:type="spellStart"/>
@@ -345,10 +513,11 @@
         </w:tc>
         <w:tc>
           <w:tcPr>
-            <w:tcW w:w="4508" w:type="dxa"/>
+            <w:tcW w:w="6469" w:type="dxa"/>
           </w:tcPr>
           <w:p>
             <w:pPr>
+              <w:spacing w:line="360" w:lineRule="auto"/>
               <w:jc w:val="both"/>
               <w:rPr>
                 <w:rFonts w:ascii="Arial" w:hAnsi="Arial" w:cs="Arial"/>
@@ -413,6 +582,7 @@
           </w:p>
           <w:p>
             <w:pPr>
+              <w:spacing w:line="360" w:lineRule="auto"/>
               <w:jc w:val="both"/>
               <w:rPr>
                 <w:rFonts w:ascii="Arial" w:hAnsi="Arial" w:cs="Arial"/>
@@ -459,15 +629,7 @@
                 <w:rFonts w:ascii="Arial" w:hAnsi="Arial" w:cs="Arial"/>
                 <w:sz w:val="24"/>
               </w:rPr>
-              <w:t xml:space="preserve"> de </w:t>
-            </w:r>
-            <w:r>
-              <w:rPr>
-                <w:rFonts w:ascii="Arial" w:hAnsi="Arial" w:cs="Arial"/>
-                <w:sz w:val="24"/>
-              </w:rPr>
-              <w:lastRenderedPageBreak/>
-              <w:t>iteraciones usuario-sistema, además</w:t>
+              <w:t xml:space="preserve"> de iteraciones usuario-sistema, además</w:t>
             </w:r>
             <w:r>
               <w:rPr>
@@ -479,6 +641,7 @@
           </w:p>
           <w:p>
             <w:pPr>
+              <w:spacing w:line="360" w:lineRule="auto"/>
               <w:jc w:val="both"/>
               <w:rPr>
                 <w:rFonts w:ascii="Arial" w:hAnsi="Arial" w:cs="Arial"/>
@@ -512,7 +675,7 @@
       <w:tr>
         <w:tc>
           <w:tcPr>
-            <w:tcW w:w="4508" w:type="dxa"/>
+            <w:tcW w:w="2547" w:type="dxa"/>
           </w:tcPr>
           <w:p>
             <w:pPr>
@@ -527,7 +690,6 @@
                 <w:rFonts w:ascii="Arial" w:hAnsi="Arial" w:cs="Arial"/>
                 <w:sz w:val="24"/>
               </w:rPr>
-              <w:lastRenderedPageBreak/>
               <w:t xml:space="preserve">Microsoft </w:t>
             </w:r>
             <w:proofErr w:type="spellStart"/>
@@ -550,10 +712,11 @@
         </w:tc>
         <w:tc>
           <w:tcPr>
-            <w:tcW w:w="4508" w:type="dxa"/>
+            <w:tcW w:w="6469" w:type="dxa"/>
           </w:tcPr>
           <w:p>
             <w:pPr>
+              <w:spacing w:line="360" w:lineRule="auto"/>
               <w:jc w:val="both"/>
               <w:rPr>
                 <w:rFonts w:ascii="Arial" w:hAnsi="Arial" w:cs="Arial"/>
@@ -623,6 +786,7 @@
           </w:p>
           <w:p>
             <w:pPr>
+              <w:spacing w:line="360" w:lineRule="auto"/>
               <w:jc w:val="both"/>
               <w:rPr>
                 <w:rFonts w:ascii="Arial" w:hAnsi="Arial" w:cs="Arial"/>
@@ -664,6 +828,7 @@
           <w:b/>
           <w:sz w:val="24"/>
         </w:rPr>
+        <w:lastRenderedPageBreak/>
         <w:t>Metodologías ágiles</w:t>
       </w:r>
       <w:r>
@@ -791,6 +956,27 @@
           <w:sz w:val="24"/>
         </w:rPr>
         <w:t>cambios que puedan presentarse los costos sean reducibles, además se prioriza la colaboración del cliente con el equipo incluso por encima de un contrato.</w:t>
+      </w:r>
+    </w:p>
+    <w:p>
+      <w:pPr>
+        <w:spacing w:line="360" w:lineRule="auto"/>
+        <w:jc w:val="both"/>
+        <w:rPr>
+          <w:rFonts w:ascii="Arial" w:hAnsi="Arial" w:cs="Arial"/>
+          <w:b/>
+          <w:i/>
+          <w:sz w:val="24"/>
+        </w:rPr>
+      </w:pPr>
+      <w:r>
+        <w:rPr>
+          <w:rFonts w:ascii="Arial" w:hAnsi="Arial" w:cs="Arial"/>
+          <w:b/>
+          <w:i/>
+          <w:sz w:val="24"/>
+        </w:rPr>
+        <w:t>Cuadro 2. Metodologías ágiles</w:t>
       </w:r>
     </w:p>
     <w:tbl>
@@ -800,8 +986,8 @@
         <w:tblLook w:val="04A0" w:firstRow="1" w:lastRow="0" w:firstColumn="1" w:lastColumn="0" w:noHBand="0" w:noVBand="1"/>
       </w:tblPr>
       <w:tblGrid>
-        <w:gridCol w:w="4508"/>
-        <w:gridCol w:w="4508"/>
+        <w:gridCol w:w="2547"/>
+        <w:gridCol w:w="6469"/>
       </w:tblGrid>
       <w:tr>
         <w:tc>
@@ -832,7 +1018,7 @@
       <w:tr>
         <w:tc>
           <w:tcPr>
-            <w:tcW w:w="4508" w:type="dxa"/>
+            <w:tcW w:w="2547" w:type="dxa"/>
           </w:tcPr>
           <w:p>
             <w:pPr>
@@ -868,10 +1054,11 @@
         </w:tc>
         <w:tc>
           <w:tcPr>
-            <w:tcW w:w="4508" w:type="dxa"/>
+            <w:tcW w:w="6469" w:type="dxa"/>
           </w:tcPr>
           <w:p>
             <w:pPr>
+              <w:spacing w:line="360" w:lineRule="auto"/>
               <w:jc w:val="both"/>
               <w:rPr>
                 <w:rFonts w:ascii="Arial" w:hAnsi="Arial" w:cs="Arial"/>
@@ -898,7 +1085,7 @@
       <w:tr>
         <w:tc>
           <w:tcPr>
-            <w:tcW w:w="4508" w:type="dxa"/>
+            <w:tcW w:w="2547" w:type="dxa"/>
           </w:tcPr>
           <w:p>
             <w:pPr>
@@ -920,10 +1107,11 @@
         </w:tc>
         <w:tc>
           <w:tcPr>
-            <w:tcW w:w="4508" w:type="dxa"/>
+            <w:tcW w:w="6469" w:type="dxa"/>
           </w:tcPr>
           <w:p>
             <w:pPr>
+              <w:spacing w:line="360" w:lineRule="auto"/>
               <w:jc w:val="both"/>
               <w:rPr>
                 <w:rFonts w:ascii="Arial" w:hAnsi="Arial" w:cs="Arial"/>
@@ -943,7 +1131,7 @@
       <w:tr>
         <w:tc>
           <w:tcPr>
-            <w:tcW w:w="4508" w:type="dxa"/>
+            <w:tcW w:w="2547" w:type="dxa"/>
           </w:tcPr>
           <w:p>
             <w:pPr>
@@ -963,10 +1151,11 @@
         </w:tc>
         <w:tc>
           <w:tcPr>
-            <w:tcW w:w="4508" w:type="dxa"/>
+            <w:tcW w:w="6469" w:type="dxa"/>
           </w:tcPr>
           <w:p>
             <w:pPr>
+              <w:spacing w:line="360" w:lineRule="auto"/>
               <w:jc w:val="both"/>
               <w:rPr>
                 <w:rFonts w:ascii="Arial" w:hAnsi="Arial" w:cs="Arial"/>
@@ -992,7 +1181,15 @@
                 <w:rFonts w:ascii="Arial" w:hAnsi="Arial" w:cs="Arial"/>
                 <w:sz w:val="24"/>
               </w:rPr>
-              <w:t>e adapta a sistemas co</w:t>
+              <w:t xml:space="preserve">e adapta a sistemas </w:t>
+            </w:r>
+            <w:r>
+              <w:rPr>
+                <w:rFonts w:ascii="Arial" w:hAnsi="Arial" w:cs="Arial"/>
+                <w:sz w:val="24"/>
+              </w:rPr>
+              <w:lastRenderedPageBreak/>
+              <w:t>co</w:t>
             </w:r>
             <w:r>
               <w:rPr>
@@ -1006,18 +1203,12 @@
                 <w:rFonts w:ascii="Arial" w:hAnsi="Arial" w:cs="Arial"/>
                 <w:sz w:val="24"/>
               </w:rPr>
-              <w:t xml:space="preserve">de arriba hacia abajo y de abajo hacia arriba. </w:t>
-            </w:r>
-            <w:r>
-              <w:rPr>
-                <w:rFonts w:ascii="Arial" w:hAnsi="Arial" w:cs="Arial"/>
-                <w:sz w:val="24"/>
-              </w:rPr>
-              <w:t xml:space="preserve"> La espiral se elige generalmente sobre el enfoque de Cascada para proyectos grandes, costosos y complicados.</w:t>
+              <w:t>de arriba hacia abajo y de abajo hacia arriba.  La espiral se elige generalmente sobre el enfoque de Cascada para proyectos grandes, costosos y complicados.</w:t>
             </w:r>
           </w:p>
           <w:p>
             <w:pPr>
+              <w:spacing w:line="360" w:lineRule="auto"/>
               <w:jc w:val="both"/>
               <w:rPr>
                 <w:rFonts w:ascii="Arial" w:hAnsi="Arial" w:cs="Arial"/>
@@ -1049,6 +1240,61 @@
           <w:sz w:val="24"/>
         </w:rPr>
       </w:pPr>
+      <w:r>
+        <w:rPr>
+          <w:rFonts w:ascii="Arial" w:hAnsi="Arial" w:cs="Arial"/>
+          <w:sz w:val="24"/>
+        </w:rPr>
+        <w:lastRenderedPageBreak/>
+        <w:tab/>
+      </w:r>
+    </w:p>
+    <w:p>
+      <w:pPr>
+        <w:rPr>
+          <w:rFonts w:ascii="Arial" w:hAnsi="Arial" w:cs="Arial"/>
+          <w:b/>
+          <w:i/>
+          <w:sz w:val="24"/>
+        </w:rPr>
+      </w:pPr>
+      <w:r>
+        <w:rPr>
+          <w:rFonts w:ascii="Arial" w:hAnsi="Arial" w:cs="Arial"/>
+          <w:sz w:val="24"/>
+        </w:rPr>
+        <w:tab/>
+      </w:r>
+      <w:r>
+        <w:rPr>
+          <w:rFonts w:ascii="Arial" w:hAnsi="Arial" w:cs="Arial"/>
+          <w:b/>
+          <w:i/>
+          <w:sz w:val="24"/>
+        </w:rPr>
+        <w:t>Metodologías tradicionales vs Metodologías ágiles</w:t>
+      </w:r>
+      <w:bookmarkStart w:id="0" w:name="_GoBack"/>
+      <w:bookmarkEnd w:id="0"/>
+    </w:p>
+    <w:p>
+      <w:pPr>
+        <w:rPr>
+          <w:rFonts w:ascii="Arial" w:hAnsi="Arial" w:cs="Arial"/>
+          <w:b/>
+          <w:i/>
+          <w:sz w:val="24"/>
+        </w:rPr>
+      </w:pPr>
+      <w:r>
+        <w:rPr>
+          <w:rFonts w:ascii="Arial" w:hAnsi="Arial" w:cs="Arial"/>
+          <w:b/>
+          <w:i/>
+          <w:sz w:val="24"/>
+        </w:rPr>
+        <w:t>Cuadro 3. Metodologías tradicionales vs Metodologías ágiles</w:t>
+      </w:r>
     </w:p>
     <w:p>
       <w:pPr>
@@ -1218,7 +1464,6 @@
           <w:szCs w:val="20"/>
           <w:shd w:val="clear" w:color="auto" w:fill="FFFFFF"/>
         </w:rPr>
-        <w:lastRenderedPageBreak/>
         <w:t xml:space="preserve">Figueroa, R. G., Solís, C. J., &amp; Cabrera, A. A. (2008). Metodologías tradicionales vs. </w:t>
       </w:r>
       <w:r>

</xml_diff>

<commit_message>
Revisar la version final del archivo
</commit_message>
<xml_diff>
--- a/Cuestionario Nº 1.docx
+++ b/Cuestionario Nº 1.docx
@@ -844,9 +844,9 @@
       <w:pPr>
         <w:spacing w:line="360" w:lineRule="auto"/>
         <w:ind w:left="708"/>
-        <w:rPr>
-          <w:rFonts w:ascii="Arial" w:hAnsi="Arial" w:cs="Arial"/>
-          <w:b/>
+        <w:jc w:val="both"/>
+        <w:rPr>
+          <w:rFonts w:ascii="Arial" w:hAnsi="Arial" w:cs="Arial"/>
           <w:sz w:val="24"/>
         </w:rPr>
       </w:pPr>
@@ -869,7 +869,14 @@
           <w:rFonts w:ascii="Arial" w:hAnsi="Arial" w:cs="Arial"/>
           <w:sz w:val="24"/>
         </w:rPr>
-        <w:t xml:space="preserve"> en proyectos de mediano tamaño con mayores requerimientos de tiempo de respuesta y requerimientos imprecisos y variables, los resultados obtenidos son ineficaces, por</w:t>
+        <w:t xml:space="preserve"> en proyectos de </w:t>
+      </w:r>
+      <w:r>
+        <w:rPr>
+          <w:rFonts w:ascii="Arial" w:hAnsi="Arial" w:cs="Arial"/>
+          <w:sz w:val="24"/>
+        </w:rPr>
+        <w:t>mediano tamaño con mayores requerimientos de tiempo de respuesta y requerimientos imprecisos y variables, los resultados obtenidos son ineficaces, por</w:t>
       </w:r>
       <w:r>
         <w:rPr>
@@ -1274,38 +1281,551 @@
         </w:rPr>
         <w:t>Metodologías tradicionales vs Metodologías ágiles</w:t>
       </w:r>
-      <w:bookmarkStart w:id="0" w:name="_GoBack"/>
-      <w:bookmarkEnd w:id="0"/>
     </w:p>
     <w:p>
       <w:pPr>
         <w:rPr>
           <w:rFonts w:ascii="Arial" w:hAnsi="Arial" w:cs="Arial"/>
+          <w:sz w:val="24"/>
+        </w:rPr>
+      </w:pPr>
+      <w:r>
+        <w:rPr>
+          <w:rFonts w:ascii="Arial" w:hAnsi="Arial" w:cs="Arial"/>
           <w:b/>
           <w:i/>
           <w:sz w:val="24"/>
         </w:rPr>
-      </w:pPr>
-      <w:r>
+        <w:tab/>
+      </w:r>
+      <w:r>
+        <w:rPr>
+          <w:rFonts w:ascii="Arial" w:hAnsi="Arial" w:cs="Arial"/>
+          <w:sz w:val="24"/>
+        </w:rPr>
+        <w:t xml:space="preserve">A continuación se presentara un cuadro </w:t>
+      </w:r>
+      <w:r>
+        <w:rPr>
+          <w:rFonts w:ascii="Arial" w:hAnsi="Arial" w:cs="Arial"/>
+          <w:sz w:val="24"/>
+        </w:rPr>
+        <w:t xml:space="preserve">donde </w:t>
+      </w:r>
+      <w:r>
+        <w:rPr>
+          <w:rFonts w:ascii="Arial" w:hAnsi="Arial" w:cs="Arial"/>
+          <w:sz w:val="24"/>
+        </w:rPr>
+        <w:t>se compara ambas metodologías.</w:t>
+      </w:r>
+    </w:p>
+    <w:p>
+      <w:pPr>
         <w:rPr>
           <w:rFonts w:ascii="Arial" w:hAnsi="Arial" w:cs="Arial"/>
           <w:b/>
           <w:i/>
           <w:sz w:val="24"/>
         </w:rPr>
+      </w:pPr>
+      <w:r>
+        <w:rPr>
+          <w:rFonts w:ascii="Arial" w:hAnsi="Arial" w:cs="Arial"/>
+          <w:b/>
+          <w:i/>
+          <w:sz w:val="24"/>
+        </w:rPr>
         <w:t>Cuadro 3. Metodologías tradicionales vs Metodologías ágiles</w:t>
       </w:r>
+    </w:p>
+    <w:tbl>
+      <w:tblPr>
+        <w:tblStyle w:val="Tablaconcuadrcula"/>
+        <w:tblW w:w="0" w:type="auto"/>
+        <w:tblLook w:val="04A0" w:firstRow="1" w:lastRow="0" w:firstColumn="1" w:lastColumn="0" w:noHBand="0" w:noVBand="1"/>
+      </w:tblPr>
+      <w:tblGrid>
+        <w:gridCol w:w="4508"/>
+        <w:gridCol w:w="4508"/>
+      </w:tblGrid>
+      <w:tr>
+        <w:tc>
+          <w:tcPr>
+            <w:tcW w:w="4508" w:type="dxa"/>
+          </w:tcPr>
+          <w:p>
+            <w:pPr>
+              <w:jc w:val="center"/>
+              <w:rPr>
+                <w:rFonts w:ascii="Arial" w:hAnsi="Arial" w:cs="Arial"/>
+                <w:b/>
+                <w:i/>
+                <w:sz w:val="24"/>
+              </w:rPr>
+            </w:pPr>
+            <w:r>
+              <w:rPr>
+                <w:rFonts w:ascii="Arial" w:hAnsi="Arial" w:cs="Arial"/>
+                <w:b/>
+                <w:i/>
+                <w:sz w:val="24"/>
+              </w:rPr>
+              <w:t>Metodologías tradicionales</w:t>
+            </w:r>
+          </w:p>
+        </w:tc>
+        <w:tc>
+          <w:tcPr>
+            <w:tcW w:w="4508" w:type="dxa"/>
+          </w:tcPr>
+          <w:p>
+            <w:pPr>
+              <w:jc w:val="center"/>
+              <w:rPr>
+                <w:rFonts w:ascii="Arial" w:hAnsi="Arial" w:cs="Arial"/>
+                <w:b/>
+                <w:i/>
+                <w:sz w:val="24"/>
+              </w:rPr>
+            </w:pPr>
+            <w:r>
+              <w:rPr>
+                <w:rFonts w:ascii="Arial" w:hAnsi="Arial" w:cs="Arial"/>
+                <w:b/>
+                <w:i/>
+                <w:sz w:val="24"/>
+              </w:rPr>
+              <w:t>Metodologías ágiles</w:t>
+            </w:r>
+          </w:p>
+        </w:tc>
+      </w:tr>
+      <w:tr>
+        <w:tc>
+          <w:tcPr>
+            <w:tcW w:w="4508" w:type="dxa"/>
+          </w:tcPr>
+          <w:p>
+            <w:pPr>
+              <w:spacing w:line="360" w:lineRule="auto"/>
+              <w:rPr>
+                <w:rFonts w:ascii="Arial" w:hAnsi="Arial" w:cs="Arial"/>
+                <w:sz w:val="24"/>
+              </w:rPr>
+            </w:pPr>
+            <w:r>
+              <w:rPr>
+                <w:rFonts w:ascii="Arial" w:hAnsi="Arial" w:cs="Arial"/>
+                <w:sz w:val="24"/>
+              </w:rPr>
+              <w:t>Se aferran a las normas provenientes de los estándares planteados en el entorno de desarrollo</w:t>
+            </w:r>
+          </w:p>
+        </w:tc>
+        <w:tc>
+          <w:tcPr>
+            <w:tcW w:w="4508" w:type="dxa"/>
+          </w:tcPr>
+          <w:p>
+            <w:pPr>
+              <w:spacing w:line="360" w:lineRule="auto"/>
+              <w:rPr>
+                <w:rFonts w:ascii="Arial" w:hAnsi="Arial" w:cs="Arial"/>
+                <w:sz w:val="24"/>
+              </w:rPr>
+            </w:pPr>
+            <w:r>
+              <w:rPr>
+                <w:rFonts w:ascii="Arial" w:hAnsi="Arial" w:cs="Arial"/>
+                <w:sz w:val="24"/>
+              </w:rPr>
+              <w:t>Se basan en el empirismo obtenido por la práctica de la producción del código</w:t>
+            </w:r>
+          </w:p>
+        </w:tc>
+      </w:tr>
+      <w:tr>
+        <w:tc>
+          <w:tcPr>
+            <w:tcW w:w="4508" w:type="dxa"/>
+          </w:tcPr>
+          <w:p>
+            <w:pPr>
+              <w:spacing w:line="360" w:lineRule="auto"/>
+              <w:rPr>
+                <w:rFonts w:ascii="Arial" w:hAnsi="Arial" w:cs="Arial"/>
+                <w:sz w:val="24"/>
+              </w:rPr>
+            </w:pPr>
+            <w:r>
+              <w:rPr>
+                <w:rFonts w:ascii="Arial" w:hAnsi="Arial" w:cs="Arial"/>
+                <w:sz w:val="24"/>
+              </w:rPr>
+              <w:t>Se resiste a los cambios</w:t>
+            </w:r>
+          </w:p>
+        </w:tc>
+        <w:tc>
+          <w:tcPr>
+            <w:tcW w:w="4508" w:type="dxa"/>
+          </w:tcPr>
+          <w:p>
+            <w:pPr>
+              <w:spacing w:line="360" w:lineRule="auto"/>
+              <w:rPr>
+                <w:rFonts w:ascii="Arial" w:hAnsi="Arial" w:cs="Arial"/>
+                <w:sz w:val="24"/>
+              </w:rPr>
+            </w:pPr>
+            <w:r>
+              <w:rPr>
+                <w:rFonts w:ascii="Arial" w:hAnsi="Arial" w:cs="Arial"/>
+                <w:sz w:val="24"/>
+              </w:rPr>
+              <w:t>Es flexible para cambios durante el desarrollo</w:t>
+            </w:r>
+          </w:p>
+        </w:tc>
+      </w:tr>
+      <w:tr>
+        <w:tc>
+          <w:tcPr>
+            <w:tcW w:w="4508" w:type="dxa"/>
+          </w:tcPr>
+          <w:p>
+            <w:pPr>
+              <w:spacing w:line="360" w:lineRule="auto"/>
+              <w:rPr>
+                <w:rFonts w:ascii="Arial" w:hAnsi="Arial" w:cs="Arial"/>
+                <w:sz w:val="24"/>
+              </w:rPr>
+            </w:pPr>
+            <w:r>
+              <w:rPr>
+                <w:rFonts w:ascii="Arial" w:hAnsi="Arial" w:cs="Arial"/>
+                <w:sz w:val="24"/>
+              </w:rPr>
+              <w:t>Los costos son altos si presentan alguna inconsistencia</w:t>
+            </w:r>
+          </w:p>
+        </w:tc>
+        <w:tc>
+          <w:tcPr>
+            <w:tcW w:w="4508" w:type="dxa"/>
+          </w:tcPr>
+          <w:p>
+            <w:pPr>
+              <w:spacing w:line="360" w:lineRule="auto"/>
+              <w:rPr>
+                <w:rFonts w:ascii="Arial" w:hAnsi="Arial" w:cs="Arial"/>
+                <w:sz w:val="24"/>
+              </w:rPr>
+            </w:pPr>
+            <w:r>
+              <w:rPr>
+                <w:rFonts w:ascii="Arial" w:hAnsi="Arial" w:cs="Arial"/>
+                <w:sz w:val="24"/>
+              </w:rPr>
+              <w:t>Se pueden reducir costos por cambios inesperados</w:t>
+            </w:r>
+          </w:p>
+        </w:tc>
+      </w:tr>
+      <w:tr>
+        <w:tc>
+          <w:tcPr>
+            <w:tcW w:w="4508" w:type="dxa"/>
+          </w:tcPr>
+          <w:p>
+            <w:pPr>
+              <w:spacing w:line="360" w:lineRule="auto"/>
+              <w:rPr>
+                <w:rFonts w:ascii="Arial" w:hAnsi="Arial" w:cs="Arial"/>
+                <w:sz w:val="24"/>
+              </w:rPr>
+            </w:pPr>
+            <w:r>
+              <w:rPr>
+                <w:rFonts w:ascii="Arial" w:hAnsi="Arial" w:cs="Arial"/>
+                <w:sz w:val="24"/>
+              </w:rPr>
+              <w:t>Son pocos los roles</w:t>
+            </w:r>
+          </w:p>
+        </w:tc>
+        <w:tc>
+          <w:tcPr>
+            <w:tcW w:w="4508" w:type="dxa"/>
+          </w:tcPr>
+          <w:p>
+            <w:pPr>
+              <w:spacing w:line="360" w:lineRule="auto"/>
+              <w:rPr>
+                <w:rFonts w:ascii="Arial" w:hAnsi="Arial" w:cs="Arial"/>
+                <w:sz w:val="24"/>
+              </w:rPr>
+            </w:pPr>
+            <w:r>
+              <w:rPr>
+                <w:rFonts w:ascii="Arial" w:hAnsi="Arial" w:cs="Arial"/>
+                <w:sz w:val="24"/>
+              </w:rPr>
+              <w:t>Gran cantidad de roles</w:t>
+            </w:r>
+          </w:p>
+        </w:tc>
+      </w:tr>
+      <w:tr>
+        <w:tc>
+          <w:tcPr>
+            <w:tcW w:w="4508" w:type="dxa"/>
+          </w:tcPr>
+          <w:p>
+            <w:pPr>
+              <w:spacing w:line="360" w:lineRule="auto"/>
+              <w:rPr>
+                <w:rFonts w:ascii="Arial" w:hAnsi="Arial" w:cs="Arial"/>
+                <w:sz w:val="24"/>
+              </w:rPr>
+            </w:pPr>
+            <w:r>
+              <w:rPr>
+                <w:rFonts w:ascii="Arial" w:hAnsi="Arial" w:cs="Arial"/>
+                <w:sz w:val="24"/>
+              </w:rPr>
+              <w:t>Documentación exhaustiva</w:t>
+            </w:r>
+          </w:p>
+        </w:tc>
+        <w:tc>
+          <w:tcPr>
+            <w:tcW w:w="4508" w:type="dxa"/>
+          </w:tcPr>
+          <w:p>
+            <w:pPr>
+              <w:spacing w:line="360" w:lineRule="auto"/>
+              <w:rPr>
+                <w:rFonts w:ascii="Arial" w:hAnsi="Arial" w:cs="Arial"/>
+                <w:sz w:val="24"/>
+              </w:rPr>
+            </w:pPr>
+            <w:r>
+              <w:rPr>
+                <w:rFonts w:ascii="Arial" w:hAnsi="Arial" w:cs="Arial"/>
+                <w:sz w:val="24"/>
+              </w:rPr>
+              <w:t>La documentación no es la prioridad</w:t>
+            </w:r>
+          </w:p>
+        </w:tc>
+      </w:tr>
+      <w:tr>
+        <w:tc>
+          <w:tcPr>
+            <w:tcW w:w="4508" w:type="dxa"/>
+          </w:tcPr>
+          <w:p>
+            <w:pPr>
+              <w:spacing w:line="360" w:lineRule="auto"/>
+              <w:rPr>
+                <w:rFonts w:ascii="Arial" w:hAnsi="Arial" w:cs="Arial"/>
+                <w:sz w:val="24"/>
+              </w:rPr>
+            </w:pPr>
+            <w:r>
+              <w:rPr>
+                <w:rFonts w:ascii="Arial" w:hAnsi="Arial" w:cs="Arial"/>
+                <w:sz w:val="24"/>
+              </w:rPr>
+              <w:t>Se entrega el software al terminar el desarrollo</w:t>
+            </w:r>
+          </w:p>
+        </w:tc>
+        <w:tc>
+          <w:tcPr>
+            <w:tcW w:w="4508" w:type="dxa"/>
+          </w:tcPr>
+          <w:p>
+            <w:pPr>
+              <w:spacing w:line="360" w:lineRule="auto"/>
+              <w:rPr>
+                <w:rFonts w:ascii="Arial" w:hAnsi="Arial" w:cs="Arial"/>
+                <w:sz w:val="24"/>
+              </w:rPr>
+            </w:pPr>
+            <w:r>
+              <w:rPr>
+                <w:rFonts w:ascii="Arial" w:hAnsi="Arial" w:cs="Arial"/>
+                <w:sz w:val="24"/>
+              </w:rPr>
+              <w:t>Entregas constantes de los prototipos del software a desarrollar</w:t>
+            </w:r>
+          </w:p>
+        </w:tc>
+      </w:tr>
+      <w:tr>
+        <w:tc>
+          <w:tcPr>
+            <w:tcW w:w="4508" w:type="dxa"/>
+          </w:tcPr>
+          <w:p>
+            <w:pPr>
+              <w:spacing w:line="360" w:lineRule="auto"/>
+              <w:rPr>
+                <w:rFonts w:ascii="Arial" w:hAnsi="Arial" w:cs="Arial"/>
+                <w:sz w:val="24"/>
+              </w:rPr>
+            </w:pPr>
+            <w:r>
+              <w:rPr>
+                <w:rFonts w:ascii="Arial" w:hAnsi="Arial" w:cs="Arial"/>
+                <w:sz w:val="24"/>
+              </w:rPr>
+              <w:t>El cliente no forma parte del proyecto si no hay una reunión de por medio.</w:t>
+            </w:r>
+          </w:p>
+        </w:tc>
+        <w:tc>
+          <w:tcPr>
+            <w:tcW w:w="4508" w:type="dxa"/>
+          </w:tcPr>
+          <w:p>
+            <w:pPr>
+              <w:spacing w:line="360" w:lineRule="auto"/>
+              <w:rPr>
+                <w:rFonts w:ascii="Arial" w:hAnsi="Arial" w:cs="Arial"/>
+                <w:sz w:val="24"/>
+              </w:rPr>
+            </w:pPr>
+            <w:r>
+              <w:rPr>
+                <w:rFonts w:ascii="Arial" w:hAnsi="Arial" w:cs="Arial"/>
+                <w:sz w:val="24"/>
+              </w:rPr>
+              <w:t>Existe comunicación constante e interactiva con el cliente.</w:t>
+            </w:r>
+          </w:p>
+        </w:tc>
+      </w:tr>
+      <w:tr>
+        <w:tc>
+          <w:tcPr>
+            <w:tcW w:w="4508" w:type="dxa"/>
+          </w:tcPr>
+          <w:p>
+            <w:pPr>
+              <w:spacing w:line="360" w:lineRule="auto"/>
+              <w:rPr>
+                <w:rFonts w:ascii="Arial" w:hAnsi="Arial" w:cs="Arial"/>
+                <w:sz w:val="24"/>
+              </w:rPr>
+            </w:pPr>
+            <w:r>
+              <w:rPr>
+                <w:rFonts w:ascii="Arial" w:hAnsi="Arial" w:cs="Arial"/>
+                <w:sz w:val="24"/>
+              </w:rPr>
+              <w:t>Es aplicable para proyectos de cualquier tamaño sin embargo donde mayor uso se los da son en proyectos grandes.</w:t>
+            </w:r>
+          </w:p>
+        </w:tc>
+        <w:tc>
+          <w:tcPr>
+            <w:tcW w:w="4508" w:type="dxa"/>
+          </w:tcPr>
+          <w:p>
+            <w:pPr>
+              <w:spacing w:line="360" w:lineRule="auto"/>
+              <w:rPr>
+                <w:rFonts w:ascii="Arial" w:hAnsi="Arial" w:cs="Arial"/>
+                <w:sz w:val="24"/>
+              </w:rPr>
+            </w:pPr>
+            <w:r>
+              <w:rPr>
+                <w:rFonts w:ascii="Arial" w:hAnsi="Arial" w:cs="Arial"/>
+                <w:sz w:val="24"/>
+              </w:rPr>
+              <w:t>Suele ser implementado para trabajos pequeños que se desarrollen en el mismo lugar.</w:t>
+            </w:r>
+          </w:p>
+        </w:tc>
+      </w:tr>
+      <w:tr>
+        <w:tc>
+          <w:tcPr>
+            <w:tcW w:w="4508" w:type="dxa"/>
+          </w:tcPr>
+          <w:p>
+            <w:pPr>
+              <w:spacing w:line="360" w:lineRule="auto"/>
+              <w:rPr>
+                <w:rFonts w:ascii="Arial" w:hAnsi="Arial" w:cs="Arial"/>
+                <w:sz w:val="24"/>
+              </w:rPr>
+            </w:pPr>
+            <w:r>
+              <w:rPr>
+                <w:rFonts w:ascii="Arial" w:hAnsi="Arial" w:cs="Arial"/>
+                <w:sz w:val="24"/>
+              </w:rPr>
+              <w:lastRenderedPageBreak/>
+              <w:t>La estructura del software es prioridad y se define tempranamente en el proyecto.</w:t>
+            </w:r>
+          </w:p>
+        </w:tc>
+        <w:tc>
+          <w:tcPr>
+            <w:tcW w:w="4508" w:type="dxa"/>
+          </w:tcPr>
+          <w:p>
+            <w:pPr>
+              <w:spacing w:line="360" w:lineRule="auto"/>
+              <w:rPr>
+                <w:rFonts w:ascii="Arial" w:hAnsi="Arial" w:cs="Arial"/>
+                <w:sz w:val="24"/>
+              </w:rPr>
+            </w:pPr>
+            <w:r>
+              <w:rPr>
+                <w:rFonts w:ascii="Arial" w:hAnsi="Arial" w:cs="Arial"/>
+                <w:sz w:val="24"/>
+              </w:rPr>
+              <w:t>La énfasis en la estructura del software es menor, sin embargo se va definiendo y mejorando durante el desarrollo del proyecto.</w:t>
+            </w:r>
+          </w:p>
+        </w:tc>
+      </w:tr>
+    </w:tbl>
+    <w:p>
+      <w:pPr>
+        <w:rPr>
+          <w:rFonts w:ascii="Arial" w:hAnsi="Arial" w:cs="Arial"/>
+          <w:b/>
+          <w:i/>
+          <w:sz w:val="24"/>
+        </w:rPr>
+      </w:pPr>
     </w:p>
     <w:p>
       <w:pPr>
         <w:rPr>
           <w:rFonts w:ascii="Arial" w:hAnsi="Arial" w:cs="Arial"/>
-        </w:rPr>
-      </w:pPr>
+          <w:b/>
+          <w:sz w:val="24"/>
+          <w:szCs w:val="24"/>
+        </w:rPr>
+      </w:pPr>
+      <w:bookmarkStart w:id="0" w:name="_GoBack"/>
       <w:proofErr w:type="spellStart"/>
       <w:r>
         <w:rPr>
           <w:rFonts w:ascii="Arial" w:hAnsi="Arial" w:cs="Arial"/>
+          <w:b/>
+          <w:sz w:val="24"/>
+          <w:szCs w:val="24"/>
         </w:rPr>
         <w:t>Bibliografia</w:t>
       </w:r>
@@ -1313,6 +1833,9 @@
       <w:r>
         <w:rPr>
           <w:rFonts w:ascii="Arial" w:hAnsi="Arial" w:cs="Arial"/>
+          <w:b/>
+          <w:sz w:val="24"/>
+          <w:szCs w:val="24"/>
         </w:rPr>
         <w:t xml:space="preserve"> y </w:t>
       </w:r>
@@ -1320,6 +1843,9 @@
       <w:r>
         <w:rPr>
           <w:rFonts w:ascii="Arial" w:hAnsi="Arial" w:cs="Arial"/>
+          <w:b/>
+          <w:sz w:val="24"/>
+          <w:szCs w:val="24"/>
         </w:rPr>
         <w:t>Webgrafía</w:t>
       </w:r>
@@ -1327,12 +1853,28 @@
       <w:r>
         <w:rPr>
           <w:rFonts w:ascii="Arial" w:hAnsi="Arial" w:cs="Arial"/>
+          <w:b/>
+          <w:sz w:val="24"/>
+          <w:szCs w:val="24"/>
         </w:rPr>
         <w:t>:</w:t>
       </w:r>
     </w:p>
+    <w:bookmarkEnd w:id="0"/>
     <w:p>
-      <w:r>
+      <w:pPr>
+        <w:rPr>
+          <w:rFonts w:ascii="Arial" w:hAnsi="Arial" w:cs="Arial"/>
+          <w:sz w:val="24"/>
+          <w:szCs w:val="24"/>
+        </w:rPr>
+      </w:pPr>
+      <w:r>
+        <w:rPr>
+          <w:rFonts w:ascii="Arial" w:hAnsi="Arial" w:cs="Arial"/>
+          <w:sz w:val="24"/>
+          <w:szCs w:val="24"/>
+        </w:rPr>
         <w:t xml:space="preserve">Información extraída de: </w:t>
       </w:r>
       <w:hyperlink r:id="rId5" w:history="1">
@@ -1340,6 +1882,8 @@
           <w:rPr>
             <w:rStyle w:val="Hipervnculo"/>
             <w:rFonts w:ascii="Arial" w:hAnsi="Arial" w:cs="Arial"/>
+            <w:sz w:val="24"/>
+            <w:szCs w:val="24"/>
           </w:rPr>
           <w:t>https://invidgroup.com/es/las-mejores-metodologias-de-desarrollo-de-software-en-2019/</w:t>
         </w:r>
@@ -1350,8 +1894,8 @@
         <w:rPr>
           <w:rFonts w:ascii="Arial" w:hAnsi="Arial" w:cs="Arial"/>
           <w:color w:val="222222"/>
-          <w:sz w:val="20"/>
-          <w:szCs w:val="20"/>
+          <w:sz w:val="24"/>
+          <w:szCs w:val="24"/>
           <w:shd w:val="clear" w:color="auto" w:fill="FFFFFF"/>
         </w:rPr>
       </w:pPr>
@@ -1359,8 +1903,8 @@
         <w:rPr>
           <w:rFonts w:ascii="Arial" w:hAnsi="Arial" w:cs="Arial"/>
           <w:color w:val="222222"/>
-          <w:sz w:val="20"/>
-          <w:szCs w:val="20"/>
+          <w:sz w:val="24"/>
+          <w:szCs w:val="24"/>
           <w:shd w:val="clear" w:color="auto" w:fill="FFFFFF"/>
         </w:rPr>
         <w:t>Gamboa, J. Z. (2018). Evolución de las Metodologías y Modelos utilizados en el Desarrollo de Software. </w:t>
@@ -1371,8 +1915,8 @@
           <w:i/>
           <w:iCs/>
           <w:color w:val="222222"/>
-          <w:sz w:val="20"/>
-          <w:szCs w:val="20"/>
+          <w:sz w:val="24"/>
+          <w:szCs w:val="24"/>
           <w:shd w:val="clear" w:color="auto" w:fill="FFFFFF"/>
         </w:rPr>
         <w:t xml:space="preserve">INNOVA </w:t>
@@ -1384,8 +1928,8 @@
           <w:i/>
           <w:iCs/>
           <w:color w:val="222222"/>
-          <w:sz w:val="20"/>
-          <w:szCs w:val="20"/>
+          <w:sz w:val="24"/>
+          <w:szCs w:val="24"/>
           <w:shd w:val="clear" w:color="auto" w:fill="FFFFFF"/>
         </w:rPr>
         <w:t>Research</w:t>
@@ -1397,8 +1941,8 @@
           <w:i/>
           <w:iCs/>
           <w:color w:val="222222"/>
-          <w:sz w:val="20"/>
-          <w:szCs w:val="20"/>
+          <w:sz w:val="24"/>
+          <w:szCs w:val="24"/>
           <w:shd w:val="clear" w:color="auto" w:fill="FFFFFF"/>
         </w:rPr>
         <w:t xml:space="preserve"> </w:t>
@@ -1410,8 +1954,8 @@
           <w:i/>
           <w:iCs/>
           <w:color w:val="222222"/>
-          <w:sz w:val="20"/>
-          <w:szCs w:val="20"/>
+          <w:sz w:val="24"/>
+          <w:szCs w:val="24"/>
           <w:shd w:val="clear" w:color="auto" w:fill="FFFFFF"/>
         </w:rPr>
         <w:t>Journal</w:t>
@@ -1421,8 +1965,8 @@
         <w:rPr>
           <w:rFonts w:ascii="Arial" w:hAnsi="Arial" w:cs="Arial"/>
           <w:color w:val="222222"/>
-          <w:sz w:val="20"/>
-          <w:szCs w:val="20"/>
+          <w:sz w:val="24"/>
+          <w:szCs w:val="24"/>
           <w:shd w:val="clear" w:color="auto" w:fill="FFFFFF"/>
         </w:rPr>
         <w:t>, </w:t>
@@ -1433,8 +1977,8 @@
           <w:i/>
           <w:iCs/>
           <w:color w:val="222222"/>
-          <w:sz w:val="20"/>
-          <w:szCs w:val="20"/>
+          <w:sz w:val="24"/>
+          <w:szCs w:val="24"/>
           <w:shd w:val="clear" w:color="auto" w:fill="FFFFFF"/>
         </w:rPr>
         <w:t>3</w:t>
@@ -1443,8 +1987,8 @@
         <w:rPr>
           <w:rFonts w:ascii="Arial" w:hAnsi="Arial" w:cs="Arial"/>
           <w:color w:val="222222"/>
-          <w:sz w:val="20"/>
-          <w:szCs w:val="20"/>
+          <w:sz w:val="24"/>
+          <w:szCs w:val="24"/>
           <w:shd w:val="clear" w:color="auto" w:fill="FFFFFF"/>
         </w:rPr>
         <w:t>(10), 20-33.</w:t>
@@ -1454,14 +1998,16 @@
       <w:pPr>
         <w:rPr>
           <w:rFonts w:ascii="Arial" w:hAnsi="Arial" w:cs="Arial"/>
+          <w:sz w:val="24"/>
+          <w:szCs w:val="24"/>
         </w:rPr>
       </w:pPr>
       <w:r>
         <w:rPr>
           <w:rFonts w:ascii="Arial" w:hAnsi="Arial" w:cs="Arial"/>
           <w:color w:val="222222"/>
-          <w:sz w:val="20"/>
-          <w:szCs w:val="20"/>
+          <w:sz w:val="24"/>
+          <w:szCs w:val="24"/>
           <w:shd w:val="clear" w:color="auto" w:fill="FFFFFF"/>
         </w:rPr>
         <w:t xml:space="preserve">Figueroa, R. G., Solís, C. J., &amp; Cabrera, A. A. (2008). Metodologías tradicionales vs. </w:t>
@@ -1470,8 +2016,8 @@
         <w:rPr>
           <w:rFonts w:ascii="Arial" w:hAnsi="Arial" w:cs="Arial"/>
           <w:color w:val="222222"/>
-          <w:sz w:val="20"/>
-          <w:szCs w:val="20"/>
+          <w:sz w:val="24"/>
+          <w:szCs w:val="24"/>
           <w:shd w:val="clear" w:color="auto" w:fill="FFFFFF"/>
         </w:rPr>
         <w:t>Metodologías</w:t>
@@ -1480,8 +2026,8 @@
         <w:rPr>
           <w:rFonts w:ascii="Arial" w:hAnsi="Arial" w:cs="Arial"/>
           <w:color w:val="222222"/>
-          <w:sz w:val="20"/>
-          <w:szCs w:val="20"/>
+          <w:sz w:val="24"/>
+          <w:szCs w:val="24"/>
           <w:shd w:val="clear" w:color="auto" w:fill="FFFFFF"/>
         </w:rPr>
         <w:t xml:space="preserve"> ágiles. </w:t>
@@ -1492,8 +2038,8 @@
           <w:i/>
           <w:iCs/>
           <w:color w:val="222222"/>
-          <w:sz w:val="20"/>
-          <w:szCs w:val="20"/>
+          <w:sz w:val="24"/>
+          <w:szCs w:val="24"/>
           <w:shd w:val="clear" w:color="auto" w:fill="FFFFFF"/>
         </w:rPr>
         <w:t>Universidad Técnica Particular de Loja, Escuela de Ciencias de la Computación</w:t>
@@ -1502,8 +2048,8 @@
         <w:rPr>
           <w:rFonts w:ascii="Arial" w:hAnsi="Arial" w:cs="Arial"/>
           <w:color w:val="222222"/>
-          <w:sz w:val="20"/>
-          <w:szCs w:val="20"/>
+          <w:sz w:val="24"/>
+          <w:szCs w:val="24"/>
           <w:shd w:val="clear" w:color="auto" w:fill="FFFFFF"/>
         </w:rPr>
         <w:t>, </w:t>
@@ -1514,8 +2060,8 @@
           <w:i/>
           <w:iCs/>
           <w:color w:val="222222"/>
-          <w:sz w:val="20"/>
-          <w:szCs w:val="20"/>
+          <w:sz w:val="24"/>
+          <w:szCs w:val="24"/>
           <w:shd w:val="clear" w:color="auto" w:fill="FFFFFF"/>
         </w:rPr>
         <w:t>9</w:t>
@@ -1524,8 +2070,8 @@
         <w:rPr>
           <w:rFonts w:ascii="Arial" w:hAnsi="Arial" w:cs="Arial"/>
           <w:color w:val="222222"/>
-          <w:sz w:val="20"/>
-          <w:szCs w:val="20"/>
+          <w:sz w:val="24"/>
+          <w:szCs w:val="24"/>
           <w:shd w:val="clear" w:color="auto" w:fill="FFFFFF"/>
         </w:rPr>
         <w:t>, 1-10.</w:t>
@@ -1533,11 +2079,121 @@
     </w:p>
     <w:p>
       <w:pPr>
-        <w:ind w:left="708"/>
-        <w:rPr>
-          <w:rFonts w:ascii="Arial" w:hAnsi="Arial" w:cs="Arial"/>
-        </w:rPr>
-      </w:pPr>
+        <w:rPr>
+          <w:rFonts w:ascii="Arial" w:hAnsi="Arial" w:cs="Arial"/>
+          <w:sz w:val="24"/>
+          <w:szCs w:val="24"/>
+        </w:rPr>
+      </w:pPr>
+      <w:proofErr w:type="spellStart"/>
+      <w:r>
+        <w:rPr>
+          <w:rFonts w:ascii="Arial" w:hAnsi="Arial" w:cs="Arial"/>
+          <w:color w:val="222222"/>
+          <w:sz w:val="24"/>
+          <w:szCs w:val="24"/>
+          <w:shd w:val="clear" w:color="auto" w:fill="FFFFFF"/>
+        </w:rPr>
+        <w:t>Maida</w:t>
+      </w:r>
+      <w:proofErr w:type="spellEnd"/>
+      <w:r>
+        <w:rPr>
+          <w:rFonts w:ascii="Arial" w:hAnsi="Arial" w:cs="Arial"/>
+          <w:color w:val="222222"/>
+          <w:sz w:val="24"/>
+          <w:szCs w:val="24"/>
+          <w:shd w:val="clear" w:color="auto" w:fill="FFFFFF"/>
+        </w:rPr>
+        <w:t xml:space="preserve">, E. G., &amp; </w:t>
+      </w:r>
+      <w:proofErr w:type="spellStart"/>
+      <w:r>
+        <w:rPr>
+          <w:rFonts w:ascii="Arial" w:hAnsi="Arial" w:cs="Arial"/>
+          <w:color w:val="222222"/>
+          <w:sz w:val="24"/>
+          <w:szCs w:val="24"/>
+          <w:shd w:val="clear" w:color="auto" w:fill="FFFFFF"/>
+        </w:rPr>
+        <w:t>Pacienzia</w:t>
+      </w:r>
+      <w:proofErr w:type="spellEnd"/>
+      <w:r>
+        <w:rPr>
+          <w:rFonts w:ascii="Arial" w:hAnsi="Arial" w:cs="Arial"/>
+          <w:color w:val="222222"/>
+          <w:sz w:val="24"/>
+          <w:szCs w:val="24"/>
+          <w:shd w:val="clear" w:color="auto" w:fill="FFFFFF"/>
+        </w:rPr>
+        <w:t>, J. (2015). Metodologías de desarrollo de software.</w:t>
+      </w:r>
+    </w:p>
+    <w:p>
+      <w:pPr>
+        <w:rPr>
+          <w:rFonts w:ascii="Arial" w:hAnsi="Arial" w:cs="Arial"/>
+          <w:color w:val="222222"/>
+          <w:sz w:val="24"/>
+          <w:szCs w:val="24"/>
+          <w:shd w:val="clear" w:color="auto" w:fill="FFFFFF"/>
+        </w:rPr>
+      </w:pPr>
+      <w:r>
+        <w:rPr>
+          <w:rFonts w:ascii="Arial" w:hAnsi="Arial" w:cs="Arial"/>
+          <w:color w:val="222222"/>
+          <w:sz w:val="24"/>
+          <w:szCs w:val="24"/>
+          <w:shd w:val="clear" w:color="auto" w:fill="FFFFFF"/>
+        </w:rPr>
+        <w:t>Montero, B. M., Cevallos, H. V., &amp; Cuesta, J. D. (2018). Metodologías ágiles frente a las tradicionales en el proceso de desarrollo de software. </w:t>
+      </w:r>
+      <w:r>
+        <w:rPr>
+          <w:rFonts w:ascii="Arial" w:hAnsi="Arial" w:cs="Arial"/>
+          <w:i/>
+          <w:iCs/>
+          <w:color w:val="222222"/>
+          <w:sz w:val="24"/>
+          <w:szCs w:val="24"/>
+          <w:shd w:val="clear" w:color="auto" w:fill="FFFFFF"/>
+        </w:rPr>
+        <w:t>Espirales revista multidisciplinaria de investigación</w:t>
+      </w:r>
+      <w:r>
+        <w:rPr>
+          <w:rFonts w:ascii="Arial" w:hAnsi="Arial" w:cs="Arial"/>
+          <w:color w:val="222222"/>
+          <w:sz w:val="24"/>
+          <w:szCs w:val="24"/>
+          <w:shd w:val="clear" w:color="auto" w:fill="FFFFFF"/>
+        </w:rPr>
+        <w:t>, </w:t>
+      </w:r>
+      <w:r>
+        <w:rPr>
+          <w:rFonts w:ascii="Arial" w:hAnsi="Arial" w:cs="Arial"/>
+          <w:i/>
+          <w:iCs/>
+          <w:color w:val="222222"/>
+          <w:sz w:val="24"/>
+          <w:szCs w:val="24"/>
+          <w:shd w:val="clear" w:color="auto" w:fill="FFFFFF"/>
+        </w:rPr>
+        <w:t>2</w:t>
+      </w:r>
+      <w:r>
+        <w:rPr>
+          <w:rFonts w:ascii="Arial" w:hAnsi="Arial" w:cs="Arial"/>
+          <w:color w:val="222222"/>
+          <w:sz w:val="24"/>
+          <w:szCs w:val="24"/>
+          <w:shd w:val="clear" w:color="auto" w:fill="FFFFFF"/>
+        </w:rPr>
+        <w:t>(17).</w:t>
+      </w:r>
     </w:p>
     <w:p>
       <w:pPr>

</xml_diff>